<commit_message>
Exclude project from time table
</commit_message>
<xml_diff>
--- a/09.03.01/ИНМиТ_ИТиАП_09.03.01_Д1.10.2_Основы информационно-коммуникационных технологий и сетевое администрирование.docx
+++ b/09.03.01/ИНМиТ_ИТиАП_09.03.01_Д1.10.2_Основы информационно-коммуникационных технологий и сетевое администрирование.docx
@@ -378,7 +378,6 @@
                 <w:b/>
               </w:rPr>
             </w:pPr>
-            <w:bookmarkStart w:id="0" w:name="_GoBack" w:colFirst="1" w:colLast="1"/>
             <w:r>
               <w:rPr>
                 <w:b/>
@@ -405,7 +404,6 @@
           </w:p>
         </w:tc>
       </w:tr>
-      <w:bookmarkEnd w:id="0"/>
       <w:tr>
         <w:trPr>
           <w:trHeight w:val="332"/>
@@ -1347,7 +1345,7 @@
       <w:r>
         <w:instrText xml:space="preserve"> TC "</w:instrText>
       </w:r>
-      <w:bookmarkStart w:id="1" w:name="_Toc463805971"/>
+      <w:bookmarkStart w:id="0" w:name="_Toc463805971"/>
       <w:r>
         <w:rPr>
           <w:b/>
@@ -1356,7 +1354,7 @@
         </w:rPr>
         <w:instrText>ОБЩАЯ ХАРАКТЕРИСТИКА ДИСЦИПЛИНЫ</w:instrText>
       </w:r>
-      <w:bookmarkEnd w:id="1"/>
+      <w:bookmarkEnd w:id="0"/>
       <w:r>
         <w:instrText xml:space="preserve">" \f C \l "1" </w:instrText>
       </w:r>
@@ -1403,7 +1401,7 @@
         </w:rPr>
         <w:instrText xml:space="preserve"> TC "</w:instrText>
       </w:r>
-      <w:bookmarkStart w:id="2" w:name="_Toc463805972"/>
+      <w:bookmarkStart w:id="1" w:name="_Toc463805972"/>
       <w:r>
         <w:rPr>
           <w:b/>
@@ -1411,7 +1409,7 @@
         </w:rPr>
         <w:instrText>Аннотация содержания дисциплины</w:instrText>
       </w:r>
-      <w:bookmarkEnd w:id="2"/>
+      <w:bookmarkEnd w:id="1"/>
       <w:r>
         <w:rPr>
           <w:b/>
@@ -1795,7 +1793,7 @@
         </w:rPr>
         <w:instrText xml:space="preserve"> TC "</w:instrText>
       </w:r>
-      <w:bookmarkStart w:id="3" w:name="_Toc463805973"/>
+      <w:bookmarkStart w:id="2" w:name="_Toc463805973"/>
       <w:r>
         <w:rPr>
           <w:b/>
@@ -1803,7 +1801,7 @@
         </w:rPr>
         <w:instrText>Язык реализации программы</w:instrText>
       </w:r>
-      <w:bookmarkEnd w:id="3"/>
+      <w:bookmarkEnd w:id="2"/>
       <w:r>
         <w:rPr>
           <w:b/>
@@ -1873,7 +1871,7 @@
         </w:rPr>
         <w:instrText xml:space="preserve"> TC "</w:instrText>
       </w:r>
-      <w:bookmarkStart w:id="4" w:name="_Toc463805974"/>
+      <w:bookmarkStart w:id="3" w:name="_Toc463805974"/>
       <w:r>
         <w:rPr>
           <w:b/>
@@ -1881,7 +1879,7 @@
         </w:rPr>
         <w:instrText>Планируемые результаты обучения по дисциплине</w:instrText>
       </w:r>
-      <w:bookmarkEnd w:id="4"/>
+      <w:bookmarkEnd w:id="3"/>
       <w:r>
         <w:rPr>
           <w:b/>
@@ -2044,7 +2042,6 @@
         <w:rPr>
           <w:bCs/>
         </w:rPr>
-        <w:lastRenderedPageBreak/>
         <w:t xml:space="preserve">способность к проектированию, разработке вычислительных сетей, к организации рабочих мест, их техническому оснащению, к обеспечению работоспособности информационных систем. </w:t>
       </w:r>
     </w:p>
@@ -2079,6 +2076,7 @@
           <w:b/>
           <w:bCs/>
         </w:rPr>
+        <w:lastRenderedPageBreak/>
         <w:t>Знать и понимать:</w:t>
       </w:r>
     </w:p>
@@ -2509,7 +2507,7 @@
         </w:rPr>
         <w:instrText xml:space="preserve"> TC "</w:instrText>
       </w:r>
-      <w:bookmarkStart w:id="5" w:name="_Toc463805975"/>
+      <w:bookmarkStart w:id="4" w:name="_Toc463805975"/>
       <w:r>
         <w:rPr>
           <w:b/>
@@ -2517,7 +2515,7 @@
         </w:rPr>
         <w:instrText>Объем дисциплины</w:instrText>
       </w:r>
-      <w:bookmarkEnd w:id="5"/>
+      <w:bookmarkEnd w:id="4"/>
       <w:r>
         <w:rPr>
           <w:b/>
@@ -4383,6 +4381,8 @@
     </w:p>
     <w:p>
       <w:pPr>
+        <w:keepNext/>
+        <w:keepLines/>
         <w:numPr>
           <w:ilvl w:val="0"/>
           <w:numId w:val="18"/>
@@ -4391,7 +4391,7 @@
           <w:tab w:val="num" w:pos="1026"/>
         </w:tabs>
         <w:spacing w:after="60"/>
-        <w:ind w:left="1026" w:hanging="285"/>
+        <w:ind w:left="1027" w:hanging="284"/>
         <w:jc w:val="both"/>
         <w:rPr>
           <w:b/>
@@ -4419,7 +4419,7 @@
       <w:r>
         <w:instrText xml:space="preserve"> TC "</w:instrText>
       </w:r>
-      <w:bookmarkStart w:id="6" w:name="_Toc463805976"/>
+      <w:bookmarkStart w:id="5" w:name="_Toc463805976"/>
       <w:r>
         <w:rPr>
           <w:b/>
@@ -4428,7 +4428,7 @@
         </w:rPr>
         <w:instrText>СОДЕРЖАНИЕ ДИСЦИПЛИНЫ</w:instrText>
       </w:r>
-      <w:bookmarkEnd w:id="6"/>
+      <w:bookmarkEnd w:id="5"/>
       <w:r>
         <w:instrText xml:space="preserve">" \f C \l "1" </w:instrText>
       </w:r>
@@ -4469,6 +4469,8 @@
           </w:tcPr>
           <w:p>
             <w:pPr>
+              <w:keepNext/>
+              <w:keepLines/>
               <w:jc w:val="center"/>
               <w:rPr>
                 <w:b/>
@@ -4483,6 +4485,8 @@
           </w:p>
           <w:p>
             <w:pPr>
+              <w:keepNext/>
+              <w:keepLines/>
               <w:jc w:val="center"/>
               <w:rPr>
                 <w:b/>
@@ -4510,6 +4514,8 @@
           <w:p>
             <w:pPr>
               <w:pStyle w:val="21"/>
+              <w:keepNext/>
+              <w:keepLines/>
               <w:widowControl w:val="0"/>
               <w:ind w:left="0" w:firstLine="0"/>
               <w:jc w:val="center"/>
@@ -4526,6 +4532,8 @@
           </w:p>
           <w:p>
             <w:pPr>
+              <w:keepNext/>
+              <w:keepLines/>
               <w:jc w:val="center"/>
               <w:rPr>
                 <w:b/>
@@ -4554,6 +4562,8 @@
           <w:p>
             <w:pPr>
               <w:pStyle w:val="21"/>
+              <w:keepNext/>
+              <w:keepLines/>
               <w:widowControl w:val="0"/>
               <w:ind w:left="0" w:firstLine="0"/>
               <w:jc w:val="center"/>
@@ -5287,7 +5297,7 @@
       <w:r>
         <w:instrText xml:space="preserve"> TC "</w:instrText>
       </w:r>
-      <w:bookmarkStart w:id="7" w:name="_Toc463805977"/>
+      <w:bookmarkStart w:id="6" w:name="_Toc463805977"/>
       <w:r>
         <w:rPr>
           <w:b/>
@@ -5296,7 +5306,7 @@
         </w:rPr>
         <w:instrText>РАСПРЕДЕЛЕНИЕ УЧЕБНОГО ВРЕМЕНИ</w:instrText>
       </w:r>
-      <w:bookmarkEnd w:id="7"/>
+      <w:bookmarkEnd w:id="6"/>
       <w:r>
         <w:instrText xml:space="preserve">" \f C \l "1" </w:instrText>
       </w:r>
@@ -5343,7 +5353,7 @@
         </w:rPr>
         <w:instrText xml:space="preserve"> TC "</w:instrText>
       </w:r>
-      <w:bookmarkStart w:id="8" w:name="_Toc463805978"/>
+      <w:bookmarkStart w:id="7" w:name="_Toc463805978"/>
       <w:r>
         <w:rPr>
           <w:b/>
@@ -5351,7 +5361,7 @@
         </w:rPr>
         <w:instrText>Распределение аудиторной нагрузки и мероприятий самостоятельной работы по разделам дисциплины</w:instrText>
       </w:r>
-      <w:bookmarkEnd w:id="8"/>
+      <w:bookmarkEnd w:id="7"/>
       <w:r>
         <w:rPr>
           <w:b/>
@@ -5369,7 +5379,7 @@
     </w:p>
     <w:tbl>
       <w:tblPr>
-        <w:tblW w:w="5158" w:type="pct"/>
+        <w:tblW w:w="5189" w:type="pct"/>
         <w:jc w:val="center"/>
         <w:tblBorders>
           <w:top w:val="single" w:sz="4" w:space="0" w:color="auto"/>
@@ -5383,38 +5393,38 @@
         <w:tblLook w:val="00A0" w:firstRow="1" w:lastRow="0" w:firstColumn="1" w:lastColumn="0" w:noHBand="0" w:noVBand="0"/>
       </w:tblPr>
       <w:tblGrid>
-        <w:gridCol w:w="292"/>
-        <w:gridCol w:w="2506"/>
-        <w:gridCol w:w="707"/>
-        <w:gridCol w:w="441"/>
-        <w:gridCol w:w="305"/>
-        <w:gridCol w:w="238"/>
-        <w:gridCol w:w="361"/>
+        <w:gridCol w:w="294"/>
+        <w:gridCol w:w="2508"/>
+        <w:gridCol w:w="717"/>
+        <w:gridCol w:w="440"/>
+        <w:gridCol w:w="303"/>
+        <w:gridCol w:w="239"/>
+        <w:gridCol w:w="370"/>
         <w:gridCol w:w="551"/>
-        <w:gridCol w:w="614"/>
-        <w:gridCol w:w="557"/>
-        <w:gridCol w:w="329"/>
-        <w:gridCol w:w="523"/>
-        <w:gridCol w:w="326"/>
-        <w:gridCol w:w="557"/>
-        <w:gridCol w:w="418"/>
-        <w:gridCol w:w="418"/>
-        <w:gridCol w:w="418"/>
-        <w:gridCol w:w="418"/>
-        <w:gridCol w:w="418"/>
-        <w:gridCol w:w="418"/>
-        <w:gridCol w:w="418"/>
+        <w:gridCol w:w="615"/>
+        <w:gridCol w:w="558"/>
+        <w:gridCol w:w="328"/>
+        <w:gridCol w:w="618"/>
+        <w:gridCol w:w="325"/>
+        <w:gridCol w:w="558"/>
+        <w:gridCol w:w="417"/>
+        <w:gridCol w:w="417"/>
+        <w:gridCol w:w="417"/>
+        <w:gridCol w:w="417"/>
+        <w:gridCol w:w="417"/>
+        <w:gridCol w:w="417"/>
+        <w:gridCol w:w="417"/>
         <w:gridCol w:w="421"/>
-        <w:gridCol w:w="418"/>
-        <w:gridCol w:w="162"/>
-        <w:gridCol w:w="282"/>
+        <w:gridCol w:w="417"/>
+        <w:gridCol w:w="147"/>
+        <w:gridCol w:w="303"/>
         <w:gridCol w:w="554"/>
-        <w:gridCol w:w="418"/>
+        <w:gridCol w:w="417"/>
         <w:gridCol w:w="481"/>
         <w:gridCol w:w="424"/>
-        <w:gridCol w:w="428"/>
+        <w:gridCol w:w="427"/>
         <w:gridCol w:w="421"/>
-        <w:gridCol w:w="595"/>
+        <w:gridCol w:w="577"/>
       </w:tblGrid>
       <w:tr>
         <w:trPr>
@@ -5423,7 +5433,7 @@
         </w:trPr>
         <w:tc>
           <w:tcPr>
-            <w:tcW w:w="3862" w:type="pct"/>
+            <w:tcW w:w="3869" w:type="pct"/>
             <w:gridSpan w:val="24"/>
             <w:tcBorders>
               <w:top w:val="nil"/>
@@ -5457,7 +5467,7 @@
         </w:tc>
         <w:tc>
           <w:tcPr>
-            <w:tcW w:w="1138" w:type="pct"/>
+            <w:tcW w:w="1131" w:type="pct"/>
             <w:gridSpan w:val="8"/>
             <w:tcBorders>
               <w:top w:val="nil"/>
@@ -5560,7 +5570,7 @@
         </w:trPr>
         <w:tc>
           <w:tcPr>
-            <w:tcW w:w="1105" w:type="pct"/>
+            <w:tcW w:w="1103" w:type="pct"/>
             <w:gridSpan w:val="3"/>
             <w:tcBorders>
               <w:top w:val="single" w:sz="4" w:space="0" w:color="auto"/>
@@ -5622,7 +5632,7 @@
         </w:tc>
         <w:tc>
           <w:tcPr>
-            <w:tcW w:w="3470" w:type="pct"/>
+            <w:tcW w:w="3473" w:type="pct"/>
             <w:gridSpan w:val="25"/>
             <w:tcBorders>
               <w:top w:val="single" w:sz="4" w:space="0" w:color="auto"/>
@@ -5690,7 +5700,7 @@
         </w:tc>
         <w:tc>
           <w:tcPr>
-            <w:tcW w:w="791" w:type="pct"/>
+            <w:tcW w:w="787" w:type="pct"/>
             <w:vMerge w:val="restart"/>
             <w:shd w:val="clear" w:color="auto" w:fill="auto"/>
             <w:vAlign w:val="center"/>
@@ -5718,7 +5728,7 @@
         </w:tc>
         <w:tc>
           <w:tcPr>
-            <w:tcW w:w="223" w:type="pct"/>
+            <w:tcW w:w="225" w:type="pct"/>
             <w:vMerge w:val="restart"/>
             <w:shd w:val="clear" w:color="auto" w:fill="auto"/>
             <w:textDirection w:val="btLr"/>
@@ -5747,7 +5757,7 @@
         </w:tc>
         <w:tc>
           <w:tcPr>
-            <w:tcW w:w="139" w:type="pct"/>
+            <w:tcW w:w="138" w:type="pct"/>
             <w:vMerge w:val="restart"/>
             <w:shd w:val="clear" w:color="auto" w:fill="auto"/>
             <w:textDirection w:val="btLr"/>
@@ -5776,7 +5786,7 @@
         </w:tc>
         <w:tc>
           <w:tcPr>
-            <w:tcW w:w="96" w:type="pct"/>
+            <w:tcW w:w="95" w:type="pct"/>
             <w:vMerge w:val="restart"/>
             <w:shd w:val="clear" w:color="auto" w:fill="auto"/>
             <w:textDirection w:val="btLr"/>
@@ -5834,7 +5844,7 @@
         </w:tc>
         <w:tc>
           <w:tcPr>
-            <w:tcW w:w="114" w:type="pct"/>
+            <w:tcW w:w="115" w:type="pct"/>
             <w:vMerge w:val="restart"/>
             <w:shd w:val="clear" w:color="auto" w:fill="auto"/>
             <w:textDirection w:val="btLr"/>
@@ -5863,7 +5873,7 @@
         </w:tc>
         <w:tc>
           <w:tcPr>
-            <w:tcW w:w="174" w:type="pct"/>
+            <w:tcW w:w="173" w:type="pct"/>
             <w:vMerge w:val="restart"/>
             <w:shd w:val="clear" w:color="auto" w:fill="auto"/>
             <w:textDirection w:val="btLr"/>
@@ -5892,7 +5902,7 @@
         </w:tc>
         <w:tc>
           <w:tcPr>
-            <w:tcW w:w="742" w:type="pct"/>
+            <w:tcW w:w="767" w:type="pct"/>
             <w:gridSpan w:val="5"/>
             <w:shd w:val="clear" w:color="auto" w:fill="auto"/>
             <w:vAlign w:val="center"/>
@@ -5920,7 +5930,7 @@
         </w:tc>
         <w:tc>
           <w:tcPr>
-            <w:tcW w:w="1505" w:type="pct"/>
+            <w:tcW w:w="1496" w:type="pct"/>
             <w:gridSpan w:val="12"/>
             <w:shd w:val="clear" w:color="auto" w:fill="auto"/>
             <w:vAlign w:val="center"/>
@@ -5964,7 +5974,7 @@
         </w:tc>
         <w:tc>
           <w:tcPr>
-            <w:tcW w:w="459" w:type="pct"/>
+            <w:tcW w:w="456" w:type="pct"/>
             <w:gridSpan w:val="3"/>
             <w:shd w:val="clear" w:color="auto" w:fill="auto"/>
           </w:tcPr>
@@ -6007,7 +6017,7 @@
         </w:tc>
         <w:tc>
           <w:tcPr>
-            <w:tcW w:w="269" w:type="pct"/>
+            <w:tcW w:w="267" w:type="pct"/>
             <w:gridSpan w:val="2"/>
             <w:shd w:val="clear" w:color="auto" w:fill="auto"/>
           </w:tcPr>
@@ -6063,7 +6073,7 @@
         </w:tc>
         <w:tc>
           <w:tcPr>
-            <w:tcW w:w="323" w:type="pct"/>
+            <w:tcW w:w="314" w:type="pct"/>
             <w:gridSpan w:val="2"/>
             <w:shd w:val="clear" w:color="auto" w:fill="auto"/>
           </w:tcPr>
@@ -6113,7 +6123,7 @@
         </w:tc>
         <w:tc>
           <w:tcPr>
-            <w:tcW w:w="791" w:type="pct"/>
+            <w:tcW w:w="787" w:type="pct"/>
             <w:vMerge/>
             <w:shd w:val="clear" w:color="auto" w:fill="auto"/>
             <w:vAlign w:val="center"/>
@@ -6130,7 +6140,7 @@
         </w:tc>
         <w:tc>
           <w:tcPr>
-            <w:tcW w:w="223" w:type="pct"/>
+            <w:tcW w:w="225" w:type="pct"/>
             <w:vMerge/>
             <w:shd w:val="clear" w:color="auto" w:fill="auto"/>
             <w:vAlign w:val="center"/>
@@ -6147,7 +6157,7 @@
         </w:tc>
         <w:tc>
           <w:tcPr>
-            <w:tcW w:w="139" w:type="pct"/>
+            <w:tcW w:w="138" w:type="pct"/>
             <w:vMerge/>
             <w:shd w:val="clear" w:color="auto" w:fill="auto"/>
             <w:vAlign w:val="center"/>
@@ -6164,7 +6174,7 @@
         </w:tc>
         <w:tc>
           <w:tcPr>
-            <w:tcW w:w="96" w:type="pct"/>
+            <w:tcW w:w="95" w:type="pct"/>
             <w:vMerge/>
             <w:shd w:val="clear" w:color="auto" w:fill="auto"/>
             <w:vAlign w:val="center"/>
@@ -6198,7 +6208,7 @@
         </w:tc>
         <w:tc>
           <w:tcPr>
-            <w:tcW w:w="114" w:type="pct"/>
+            <w:tcW w:w="115" w:type="pct"/>
             <w:vMerge/>
             <w:shd w:val="clear" w:color="auto" w:fill="auto"/>
             <w:vAlign w:val="center"/>
@@ -6215,7 +6225,7 @@
         </w:tc>
         <w:tc>
           <w:tcPr>
-            <w:tcW w:w="174" w:type="pct"/>
+            <w:tcW w:w="173" w:type="pct"/>
             <w:vMerge/>
             <w:shd w:val="clear" w:color="auto" w:fill="auto"/>
             <w:textDirection w:val="btLr"/>
@@ -6237,7 +6247,7 @@
         </w:tc>
         <w:tc>
           <w:tcPr>
-            <w:tcW w:w="194" w:type="pct"/>
+            <w:tcW w:w="193" w:type="pct"/>
             <w:shd w:val="clear" w:color="auto" w:fill="auto"/>
             <w:textDirection w:val="btLr"/>
             <w:vAlign w:val="center"/>
@@ -6265,7 +6275,7 @@
         </w:tc>
         <w:tc>
           <w:tcPr>
-            <w:tcW w:w="176" w:type="pct"/>
+            <w:tcW w:w="175" w:type="pct"/>
             <w:shd w:val="clear" w:color="auto" w:fill="auto"/>
             <w:textDirection w:val="btLr"/>
             <w:vAlign w:val="center"/>
@@ -6293,7 +6303,7 @@
         </w:tc>
         <w:tc>
           <w:tcPr>
-            <w:tcW w:w="104" w:type="pct"/>
+            <w:tcW w:w="103" w:type="pct"/>
             <w:shd w:val="clear" w:color="auto" w:fill="auto"/>
             <w:textDirection w:val="btLr"/>
             <w:vAlign w:val="center"/>
@@ -6362,7 +6372,7 @@
         </w:tc>
         <w:tc>
           <w:tcPr>
-            <w:tcW w:w="165" w:type="pct"/>
+            <w:tcW w:w="194" w:type="pct"/>
             <w:shd w:val="clear" w:color="auto" w:fill="auto"/>
             <w:textDirection w:val="btLr"/>
             <w:vAlign w:val="center"/>
@@ -6434,7 +6444,7 @@
         </w:tc>
         <w:tc>
           <w:tcPr>
-            <w:tcW w:w="176" w:type="pct"/>
+            <w:tcW w:w="175" w:type="pct"/>
             <w:shd w:val="clear" w:color="auto" w:fill="auto"/>
             <w:textDirection w:val="btLr"/>
             <w:vAlign w:val="center"/>
@@ -6459,7 +6469,7 @@
         </w:tc>
         <w:tc>
           <w:tcPr>
-            <w:tcW w:w="132" w:type="pct"/>
+            <w:tcW w:w="131" w:type="pct"/>
             <w:shd w:val="clear" w:color="auto" w:fill="auto"/>
             <w:textDirection w:val="btLr"/>
             <w:vAlign w:val="center"/>
@@ -6487,7 +6497,7 @@
         </w:tc>
         <w:tc>
           <w:tcPr>
-            <w:tcW w:w="132" w:type="pct"/>
+            <w:tcW w:w="131" w:type="pct"/>
             <w:shd w:val="clear" w:color="auto" w:fill="auto"/>
             <w:textDirection w:val="btLr"/>
             <w:vAlign w:val="center"/>
@@ -6515,7 +6525,7 @@
         </w:tc>
         <w:tc>
           <w:tcPr>
-            <w:tcW w:w="132" w:type="pct"/>
+            <w:tcW w:w="131" w:type="pct"/>
             <w:shd w:val="clear" w:color="auto" w:fill="auto"/>
             <w:textDirection w:val="btLr"/>
             <w:vAlign w:val="center"/>
@@ -6559,7 +6569,7 @@
         </w:tc>
         <w:tc>
           <w:tcPr>
-            <w:tcW w:w="132" w:type="pct"/>
+            <w:tcW w:w="131" w:type="pct"/>
             <w:shd w:val="clear" w:color="auto" w:fill="auto"/>
             <w:textDirection w:val="btLr"/>
             <w:vAlign w:val="center"/>
@@ -6587,7 +6597,7 @@
         </w:tc>
         <w:tc>
           <w:tcPr>
-            <w:tcW w:w="132" w:type="pct"/>
+            <w:tcW w:w="131" w:type="pct"/>
             <w:shd w:val="clear" w:color="auto" w:fill="auto"/>
             <w:textDirection w:val="btLr"/>
             <w:vAlign w:val="center"/>
@@ -6615,7 +6625,7 @@
         </w:tc>
         <w:tc>
           <w:tcPr>
-            <w:tcW w:w="132" w:type="pct"/>
+            <w:tcW w:w="131" w:type="pct"/>
             <w:shd w:val="clear" w:color="auto" w:fill="auto"/>
             <w:textDirection w:val="btLr"/>
             <w:vAlign w:val="center"/>
@@ -6643,7 +6653,7 @@
         </w:tc>
         <w:tc>
           <w:tcPr>
-            <w:tcW w:w="132" w:type="pct"/>
+            <w:tcW w:w="131" w:type="pct"/>
             <w:shd w:val="clear" w:color="auto" w:fill="auto"/>
             <w:textDirection w:val="btLr"/>
             <w:vAlign w:val="center"/>
@@ -6687,7 +6697,7 @@
         </w:tc>
         <w:tc>
           <w:tcPr>
-            <w:tcW w:w="133" w:type="pct"/>
+            <w:tcW w:w="132" w:type="pct"/>
             <w:shd w:val="clear" w:color="auto" w:fill="auto"/>
             <w:textDirection w:val="btLr"/>
             <w:vAlign w:val="center"/>
@@ -6731,7 +6741,7 @@
         </w:tc>
         <w:tc>
           <w:tcPr>
-            <w:tcW w:w="132" w:type="pct"/>
+            <w:tcW w:w="131" w:type="pct"/>
             <w:shd w:val="clear" w:color="auto" w:fill="auto"/>
             <w:textDirection w:val="btLr"/>
             <w:vAlign w:val="center"/>
@@ -6759,7 +6769,7 @@
         </w:tc>
         <w:tc>
           <w:tcPr>
-            <w:tcW w:w="140" w:type="pct"/>
+            <w:tcW w:w="139" w:type="pct"/>
             <w:gridSpan w:val="2"/>
             <w:shd w:val="clear" w:color="auto" w:fill="auto"/>
             <w:textDirection w:val="btLr"/>
@@ -6788,7 +6798,7 @@
         </w:tc>
         <w:tc>
           <w:tcPr>
-            <w:tcW w:w="175" w:type="pct"/>
+            <w:tcW w:w="174" w:type="pct"/>
             <w:shd w:val="clear" w:color="auto" w:fill="auto"/>
             <w:textDirection w:val="btLr"/>
           </w:tcPr>
@@ -6825,7 +6835,7 @@
         </w:tc>
         <w:tc>
           <w:tcPr>
-            <w:tcW w:w="132" w:type="pct"/>
+            <w:tcW w:w="131" w:type="pct"/>
             <w:shd w:val="clear" w:color="auto" w:fill="auto"/>
             <w:textDirection w:val="btLr"/>
           </w:tcPr>
@@ -6852,7 +6862,7 @@
         </w:tc>
         <w:tc>
           <w:tcPr>
-            <w:tcW w:w="152" w:type="pct"/>
+            <w:tcW w:w="151" w:type="pct"/>
             <w:shd w:val="clear" w:color="auto" w:fill="auto"/>
             <w:textDirection w:val="btLr"/>
           </w:tcPr>
@@ -6879,7 +6889,7 @@
         </w:tc>
         <w:tc>
           <w:tcPr>
-            <w:tcW w:w="134" w:type="pct"/>
+            <w:tcW w:w="133" w:type="pct"/>
             <w:vMerge w:val="restart"/>
             <w:shd w:val="clear" w:color="auto" w:fill="auto"/>
             <w:textDirection w:val="btLr"/>
@@ -6907,7 +6917,7 @@
         </w:tc>
         <w:tc>
           <w:tcPr>
-            <w:tcW w:w="135" w:type="pct"/>
+            <w:tcW w:w="134" w:type="pct"/>
             <w:vMerge w:val="restart"/>
             <w:shd w:val="clear" w:color="auto" w:fill="auto"/>
             <w:textDirection w:val="btLr"/>
@@ -6935,7 +6945,7 @@
         </w:tc>
         <w:tc>
           <w:tcPr>
-            <w:tcW w:w="133" w:type="pct"/>
+            <w:tcW w:w="132" w:type="pct"/>
             <w:vMerge w:val="restart"/>
             <w:shd w:val="clear" w:color="auto" w:fill="auto"/>
             <w:textDirection w:val="btLr"/>
@@ -6963,7 +6973,7 @@
         </w:tc>
         <w:tc>
           <w:tcPr>
-            <w:tcW w:w="190" w:type="pct"/>
+            <w:tcW w:w="182" w:type="pct"/>
             <w:vMerge w:val="restart"/>
             <w:shd w:val="clear" w:color="auto" w:fill="auto"/>
             <w:textDirection w:val="btLr"/>
@@ -7031,7 +7041,7 @@
         </w:tc>
         <w:tc>
           <w:tcPr>
-            <w:tcW w:w="791" w:type="pct"/>
+            <w:tcW w:w="787" w:type="pct"/>
             <w:shd w:val="clear" w:color="auto" w:fill="auto"/>
           </w:tcPr>
           <w:p>
@@ -7054,7 +7064,7 @@
         </w:tc>
         <w:tc>
           <w:tcPr>
-            <w:tcW w:w="223" w:type="pct"/>
+            <w:tcW w:w="225" w:type="pct"/>
             <w:shd w:val="clear" w:color="auto" w:fill="auto"/>
             <w:vAlign w:val="center"/>
           </w:tcPr>
@@ -7077,13 +7087,13 @@
                 <w:sz w:val="16"/>
                 <w:szCs w:val="16"/>
               </w:rPr>
-              <w:t>15,5</w:t>
-            </w:r>
-          </w:p>
-        </w:tc>
-        <w:tc>
-          <w:tcPr>
-            <w:tcW w:w="139" w:type="pct"/>
+              <w:t>18,7</w:t>
+            </w:r>
+          </w:p>
+        </w:tc>
+        <w:tc>
+          <w:tcPr>
+            <w:tcW w:w="138" w:type="pct"/>
             <w:shd w:val="clear" w:color="auto" w:fill="auto"/>
             <w:noWrap/>
             <w:vAlign w:val="center"/>
@@ -7111,7 +7121,7 @@
         </w:tc>
         <w:tc>
           <w:tcPr>
-            <w:tcW w:w="96" w:type="pct"/>
+            <w:tcW w:w="95" w:type="pct"/>
             <w:shd w:val="clear" w:color="auto" w:fill="auto"/>
             <w:noWrap/>
             <w:vAlign w:val="center"/>
@@ -7161,7 +7171,7 @@
         </w:tc>
         <w:tc>
           <w:tcPr>
-            <w:tcW w:w="114" w:type="pct"/>
+            <w:tcW w:w="115" w:type="pct"/>
             <w:shd w:val="clear" w:color="auto" w:fill="auto"/>
             <w:noWrap/>
             <w:vAlign w:val="center"/>
@@ -7190,7 +7200,7 @@
         </w:tc>
         <w:tc>
           <w:tcPr>
-            <w:tcW w:w="174" w:type="pct"/>
+            <w:tcW w:w="173" w:type="pct"/>
             <w:shd w:val="clear" w:color="auto" w:fill="auto"/>
             <w:vAlign w:val="center"/>
           </w:tcPr>
@@ -7213,13 +7223,13 @@
                 <w:sz w:val="16"/>
                 <w:szCs w:val="16"/>
               </w:rPr>
-              <w:t>3,5</w:t>
-            </w:r>
-          </w:p>
-        </w:tc>
-        <w:tc>
-          <w:tcPr>
-            <w:tcW w:w="194" w:type="pct"/>
+              <w:t>6,7</w:t>
+            </w:r>
+          </w:p>
+        </w:tc>
+        <w:tc>
+          <w:tcPr>
+            <w:tcW w:w="193" w:type="pct"/>
             <w:shd w:val="clear" w:color="auto" w:fill="auto"/>
             <w:noWrap/>
             <w:vAlign w:val="center"/>
@@ -7243,77 +7253,77 @@
                 <w:sz w:val="16"/>
                 <w:szCs w:val="16"/>
               </w:rPr>
+              <w:t>6,7</w:t>
+            </w:r>
+          </w:p>
+        </w:tc>
+        <w:tc>
+          <w:tcPr>
+            <w:tcW w:w="175" w:type="pct"/>
+            <w:shd w:val="clear" w:color="auto" w:fill="auto"/>
+            <w:noWrap/>
+            <w:vAlign w:val="center"/>
+          </w:tcPr>
+          <w:p>
+            <w:pPr>
+              <w:jc w:val="right"/>
+              <w:rPr>
+                <w:rFonts w:ascii="Arial CYR" w:hAnsi="Arial CYR" w:cs="Arial CYR"/>
+                <w:sz w:val="16"/>
+                <w:szCs w:val="16"/>
+              </w:rPr>
+            </w:pPr>
+            <w:r>
+              <w:rPr>
+                <w:rFonts w:ascii="Arial CYR" w:hAnsi="Arial CYR" w:cs="Arial CYR"/>
+                <w:sz w:val="16"/>
+                <w:szCs w:val="16"/>
+              </w:rPr>
+              <w:t>3,2</w:t>
+            </w:r>
+          </w:p>
+        </w:tc>
+        <w:tc>
+          <w:tcPr>
+            <w:tcW w:w="103" w:type="pct"/>
+            <w:shd w:val="clear" w:color="auto" w:fill="auto"/>
+            <w:noWrap/>
+            <w:vAlign w:val="center"/>
+          </w:tcPr>
+          <w:p>
+            <w:pPr>
+              <w:jc w:val="right"/>
+              <w:rPr>
+                <w:rFonts w:ascii="Arial CYR" w:hAnsi="Arial CYR" w:cs="Arial CYR"/>
+                <w:sz w:val="16"/>
+                <w:szCs w:val="16"/>
+              </w:rPr>
+            </w:pPr>
+          </w:p>
+        </w:tc>
+        <w:tc>
+          <w:tcPr>
+            <w:tcW w:w="194" w:type="pct"/>
+            <w:shd w:val="clear" w:color="auto" w:fill="auto"/>
+            <w:noWrap/>
+            <w:vAlign w:val="center"/>
+          </w:tcPr>
+          <w:p>
+            <w:pPr>
+              <w:jc w:val="right"/>
+              <w:rPr>
+                <w:rFonts w:ascii="Arial CYR" w:hAnsi="Arial CYR" w:cs="Arial CYR"/>
+                <w:sz w:val="16"/>
+                <w:szCs w:val="16"/>
+              </w:rPr>
+            </w:pPr>
+            <w:r>
+              <w:rPr>
+                <w:rFonts w:ascii="Arial CYR" w:hAnsi="Arial CYR" w:cs="Arial CYR"/>
+                <w:sz w:val="16"/>
+                <w:szCs w:val="16"/>
+              </w:rPr>
               <w:t>3,5</w:t>
-            </w:r>
-          </w:p>
-        </w:tc>
-        <w:tc>
-          <w:tcPr>
-            <w:tcW w:w="176" w:type="pct"/>
-            <w:shd w:val="clear" w:color="auto" w:fill="auto"/>
-            <w:noWrap/>
-            <w:vAlign w:val="center"/>
-          </w:tcPr>
-          <w:p>
-            <w:pPr>
-              <w:jc w:val="right"/>
-              <w:rPr>
-                <w:rFonts w:ascii="Arial CYR" w:hAnsi="Arial CYR" w:cs="Arial CYR"/>
-                <w:sz w:val="16"/>
-                <w:szCs w:val="16"/>
-              </w:rPr>
-            </w:pPr>
-            <w:r>
-              <w:rPr>
-                <w:rFonts w:ascii="Arial CYR" w:hAnsi="Arial CYR" w:cs="Arial CYR"/>
-                <w:sz w:val="16"/>
-                <w:szCs w:val="16"/>
-              </w:rPr>
-              <w:t>2,3</w:t>
-            </w:r>
-          </w:p>
-        </w:tc>
-        <w:tc>
-          <w:tcPr>
-            <w:tcW w:w="104" w:type="pct"/>
-            <w:shd w:val="clear" w:color="auto" w:fill="auto"/>
-            <w:noWrap/>
-            <w:vAlign w:val="center"/>
-          </w:tcPr>
-          <w:p>
-            <w:pPr>
-              <w:jc w:val="right"/>
-              <w:rPr>
-                <w:rFonts w:ascii="Arial CYR" w:hAnsi="Arial CYR" w:cs="Arial CYR"/>
-                <w:sz w:val="16"/>
-                <w:szCs w:val="16"/>
-              </w:rPr>
-            </w:pPr>
-          </w:p>
-        </w:tc>
-        <w:tc>
-          <w:tcPr>
-            <w:tcW w:w="165" w:type="pct"/>
-            <w:shd w:val="clear" w:color="auto" w:fill="auto"/>
-            <w:noWrap/>
-            <w:vAlign w:val="center"/>
-          </w:tcPr>
-          <w:p>
-            <w:pPr>
-              <w:jc w:val="right"/>
-              <w:rPr>
-                <w:rFonts w:ascii="Arial CYR" w:hAnsi="Arial CYR" w:cs="Arial CYR"/>
-                <w:sz w:val="16"/>
-                <w:szCs w:val="16"/>
-              </w:rPr>
-            </w:pPr>
-            <w:r>
-              <w:rPr>
-                <w:rFonts w:ascii="Arial CYR" w:hAnsi="Arial CYR" w:cs="Arial CYR"/>
-                <w:sz w:val="16"/>
-                <w:szCs w:val="16"/>
-              </w:rPr>
-              <w:t>1,2</w:t>
             </w:r>
           </w:p>
         </w:tc>
@@ -7341,7 +7351,7 @@
         </w:tc>
         <w:tc>
           <w:tcPr>
-            <w:tcW w:w="176" w:type="pct"/>
+            <w:tcW w:w="175" w:type="pct"/>
             <w:shd w:val="clear" w:color="auto" w:fill="auto"/>
             <w:noWrap/>
             <w:vAlign w:val="center"/>
@@ -7369,7 +7379,7 @@
         </w:tc>
         <w:tc>
           <w:tcPr>
-            <w:tcW w:w="132" w:type="pct"/>
+            <w:tcW w:w="131" w:type="pct"/>
             <w:shd w:val="clear" w:color="auto" w:fill="auto"/>
             <w:noWrap/>
             <w:vAlign w:val="center"/>
@@ -7390,7 +7400,7 @@
         </w:tc>
         <w:tc>
           <w:tcPr>
-            <w:tcW w:w="132" w:type="pct"/>
+            <w:tcW w:w="131" w:type="pct"/>
             <w:shd w:val="clear" w:color="auto" w:fill="auto"/>
             <w:noWrap/>
             <w:vAlign w:val="center"/>
@@ -7411,7 +7421,7 @@
         </w:tc>
         <w:tc>
           <w:tcPr>
-            <w:tcW w:w="132" w:type="pct"/>
+            <w:tcW w:w="131" w:type="pct"/>
             <w:shd w:val="clear" w:color="auto" w:fill="auto"/>
             <w:noWrap/>
             <w:vAlign w:val="center"/>
@@ -7432,7 +7442,7 @@
         </w:tc>
         <w:tc>
           <w:tcPr>
-            <w:tcW w:w="132" w:type="pct"/>
+            <w:tcW w:w="131" w:type="pct"/>
             <w:shd w:val="clear" w:color="auto" w:fill="auto"/>
             <w:noWrap/>
             <w:vAlign w:val="center"/>
@@ -7453,7 +7463,7 @@
         </w:tc>
         <w:tc>
           <w:tcPr>
-            <w:tcW w:w="132" w:type="pct"/>
+            <w:tcW w:w="131" w:type="pct"/>
             <w:shd w:val="clear" w:color="auto" w:fill="auto"/>
             <w:vAlign w:val="center"/>
           </w:tcPr>
@@ -7473,7 +7483,7 @@
         </w:tc>
         <w:tc>
           <w:tcPr>
-            <w:tcW w:w="132" w:type="pct"/>
+            <w:tcW w:w="131" w:type="pct"/>
             <w:shd w:val="clear" w:color="auto" w:fill="auto"/>
             <w:noWrap/>
             <w:vAlign w:val="center"/>
@@ -7494,7 +7504,7 @@
         </w:tc>
         <w:tc>
           <w:tcPr>
-            <w:tcW w:w="132" w:type="pct"/>
+            <w:tcW w:w="131" w:type="pct"/>
             <w:shd w:val="clear" w:color="auto" w:fill="auto"/>
             <w:noWrap/>
             <w:vAlign w:val="center"/>
@@ -7515,7 +7525,7 @@
         </w:tc>
         <w:tc>
           <w:tcPr>
-            <w:tcW w:w="133" w:type="pct"/>
+            <w:tcW w:w="132" w:type="pct"/>
             <w:shd w:val="clear" w:color="auto" w:fill="auto"/>
             <w:noWrap/>
             <w:vAlign w:val="center"/>
@@ -7536,7 +7546,7 @@
         </w:tc>
         <w:tc>
           <w:tcPr>
-            <w:tcW w:w="132" w:type="pct"/>
+            <w:tcW w:w="131" w:type="pct"/>
             <w:shd w:val="clear" w:color="auto" w:fill="auto"/>
             <w:noWrap/>
             <w:vAlign w:val="center"/>
@@ -7557,7 +7567,7 @@
         </w:tc>
         <w:tc>
           <w:tcPr>
-            <w:tcW w:w="140" w:type="pct"/>
+            <w:tcW w:w="139" w:type="pct"/>
             <w:gridSpan w:val="2"/>
             <w:shd w:val="clear" w:color="auto" w:fill="auto"/>
             <w:noWrap/>
@@ -7579,7 +7589,7 @@
         </w:tc>
         <w:tc>
           <w:tcPr>
-            <w:tcW w:w="175" w:type="pct"/>
+            <w:tcW w:w="174" w:type="pct"/>
             <w:shd w:val="clear" w:color="auto" w:fill="auto"/>
             <w:noWrap/>
             <w:vAlign w:val="center"/>
@@ -7607,7 +7617,7 @@
         </w:tc>
         <w:tc>
           <w:tcPr>
-            <w:tcW w:w="132" w:type="pct"/>
+            <w:tcW w:w="131" w:type="pct"/>
             <w:shd w:val="clear" w:color="auto" w:fill="auto"/>
             <w:noWrap/>
             <w:vAlign w:val="center"/>
@@ -7628,7 +7638,7 @@
         </w:tc>
         <w:tc>
           <w:tcPr>
-            <w:tcW w:w="152" w:type="pct"/>
+            <w:tcW w:w="151" w:type="pct"/>
             <w:shd w:val="clear" w:color="auto" w:fill="auto"/>
             <w:noWrap/>
             <w:vAlign w:val="center"/>
@@ -7646,7 +7656,7 @@
         </w:tc>
         <w:tc>
           <w:tcPr>
-            <w:tcW w:w="134" w:type="pct"/>
+            <w:tcW w:w="133" w:type="pct"/>
             <w:vMerge/>
             <w:shd w:val="clear" w:color="auto" w:fill="auto"/>
             <w:noWrap/>
@@ -7669,7 +7679,7 @@
         </w:tc>
         <w:tc>
           <w:tcPr>
-            <w:tcW w:w="135" w:type="pct"/>
+            <w:tcW w:w="134" w:type="pct"/>
             <w:vMerge/>
             <w:shd w:val="clear" w:color="auto" w:fill="auto"/>
             <w:textDirection w:val="btLr"/>
@@ -7691,7 +7701,7 @@
         </w:tc>
         <w:tc>
           <w:tcPr>
-            <w:tcW w:w="133" w:type="pct"/>
+            <w:tcW w:w="132" w:type="pct"/>
             <w:vMerge/>
             <w:shd w:val="clear" w:color="auto" w:fill="auto"/>
             <w:textDirection w:val="btLr"/>
@@ -7713,7 +7723,7 @@
         </w:tc>
         <w:tc>
           <w:tcPr>
-            <w:tcW w:w="190" w:type="pct"/>
+            <w:tcW w:w="182" w:type="pct"/>
             <w:vMerge/>
             <w:shd w:val="clear" w:color="auto" w:fill="auto"/>
             <w:textDirection w:val="btLr"/>
@@ -7775,7 +7785,7 @@
         </w:tc>
         <w:tc>
           <w:tcPr>
-            <w:tcW w:w="791" w:type="pct"/>
+            <w:tcW w:w="787" w:type="pct"/>
             <w:shd w:val="clear" w:color="auto" w:fill="auto"/>
           </w:tcPr>
           <w:p>
@@ -7798,7 +7808,7 @@
         </w:tc>
         <w:tc>
           <w:tcPr>
-            <w:tcW w:w="223" w:type="pct"/>
+            <w:tcW w:w="225" w:type="pct"/>
             <w:shd w:val="clear" w:color="auto" w:fill="auto"/>
             <w:vAlign w:val="center"/>
           </w:tcPr>
@@ -7821,13 +7831,13 @@
                 <w:sz w:val="16"/>
                 <w:szCs w:val="16"/>
               </w:rPr>
-              <w:t>16,3</w:t>
-            </w:r>
-          </w:p>
-        </w:tc>
-        <w:tc>
-          <w:tcPr>
-            <w:tcW w:w="139" w:type="pct"/>
+              <w:t>18,5</w:t>
+            </w:r>
+          </w:p>
+        </w:tc>
+        <w:tc>
+          <w:tcPr>
+            <w:tcW w:w="138" w:type="pct"/>
             <w:shd w:val="clear" w:color="auto" w:fill="auto"/>
             <w:noWrap/>
             <w:vAlign w:val="center"/>
@@ -7856,7 +7866,7 @@
         </w:tc>
         <w:tc>
           <w:tcPr>
-            <w:tcW w:w="96" w:type="pct"/>
+            <w:tcW w:w="95" w:type="pct"/>
             <w:shd w:val="clear" w:color="auto" w:fill="auto"/>
             <w:noWrap/>
             <w:vAlign w:val="center"/>
@@ -7907,7 +7917,7 @@
         </w:tc>
         <w:tc>
           <w:tcPr>
-            <w:tcW w:w="114" w:type="pct"/>
+            <w:tcW w:w="115" w:type="pct"/>
             <w:shd w:val="clear" w:color="auto" w:fill="auto"/>
             <w:noWrap/>
             <w:vAlign w:val="center"/>
@@ -7936,7 +7946,7 @@
         </w:tc>
         <w:tc>
           <w:tcPr>
-            <w:tcW w:w="174" w:type="pct"/>
+            <w:tcW w:w="173" w:type="pct"/>
             <w:shd w:val="clear" w:color="auto" w:fill="auto"/>
             <w:vAlign w:val="center"/>
           </w:tcPr>
@@ -7959,13 +7969,13 @@
                 <w:sz w:val="16"/>
                 <w:szCs w:val="16"/>
               </w:rPr>
-              <w:t>8,3</w:t>
-            </w:r>
-          </w:p>
-        </w:tc>
-        <w:tc>
-          <w:tcPr>
-            <w:tcW w:w="194" w:type="pct"/>
+              <w:t>10,5</w:t>
+            </w:r>
+          </w:p>
+        </w:tc>
+        <w:tc>
+          <w:tcPr>
+            <w:tcW w:w="193" w:type="pct"/>
             <w:shd w:val="clear" w:color="auto" w:fill="auto"/>
             <w:noWrap/>
             <w:vAlign w:val="center"/>
@@ -7989,77 +7999,77 @@
                 <w:sz w:val="16"/>
                 <w:szCs w:val="16"/>
               </w:rPr>
+              <w:t>4,5</w:t>
+            </w:r>
+          </w:p>
+        </w:tc>
+        <w:tc>
+          <w:tcPr>
+            <w:tcW w:w="175" w:type="pct"/>
+            <w:shd w:val="clear" w:color="auto" w:fill="auto"/>
+            <w:noWrap/>
+            <w:vAlign w:val="center"/>
+          </w:tcPr>
+          <w:p>
+            <w:pPr>
+              <w:jc w:val="right"/>
+              <w:rPr>
+                <w:rFonts w:ascii="Arial CYR" w:hAnsi="Arial CYR" w:cs="Arial CYR"/>
+                <w:sz w:val="16"/>
+                <w:szCs w:val="16"/>
+              </w:rPr>
+            </w:pPr>
+            <w:r>
+              <w:rPr>
+                <w:rFonts w:ascii="Arial CYR" w:hAnsi="Arial CYR" w:cs="Arial CYR"/>
+                <w:sz w:val="16"/>
+                <w:szCs w:val="16"/>
+              </w:rPr>
+              <w:t>2,1</w:t>
+            </w:r>
+          </w:p>
+        </w:tc>
+        <w:tc>
+          <w:tcPr>
+            <w:tcW w:w="103" w:type="pct"/>
+            <w:shd w:val="clear" w:color="auto" w:fill="auto"/>
+            <w:noWrap/>
+            <w:vAlign w:val="center"/>
+          </w:tcPr>
+          <w:p>
+            <w:pPr>
+              <w:jc w:val="right"/>
+              <w:rPr>
+                <w:rFonts w:ascii="Arial CYR" w:hAnsi="Arial CYR" w:cs="Arial CYR"/>
+                <w:sz w:val="16"/>
+                <w:szCs w:val="16"/>
+              </w:rPr>
+            </w:pPr>
+          </w:p>
+        </w:tc>
+        <w:tc>
+          <w:tcPr>
+            <w:tcW w:w="194" w:type="pct"/>
+            <w:shd w:val="clear" w:color="auto" w:fill="auto"/>
+            <w:noWrap/>
+            <w:vAlign w:val="center"/>
+          </w:tcPr>
+          <w:p>
+            <w:pPr>
+              <w:jc w:val="right"/>
+              <w:rPr>
+                <w:rFonts w:ascii="Arial CYR" w:hAnsi="Arial CYR" w:cs="Arial CYR"/>
+                <w:sz w:val="16"/>
+                <w:szCs w:val="16"/>
+              </w:rPr>
+            </w:pPr>
+            <w:r>
+              <w:rPr>
+                <w:rFonts w:ascii="Arial CYR" w:hAnsi="Arial CYR" w:cs="Arial CYR"/>
+                <w:sz w:val="16"/>
+                <w:szCs w:val="16"/>
+              </w:rPr>
               <w:t>2,3</w:t>
-            </w:r>
-          </w:p>
-        </w:tc>
-        <w:tc>
-          <w:tcPr>
-            <w:tcW w:w="176" w:type="pct"/>
-            <w:shd w:val="clear" w:color="auto" w:fill="auto"/>
-            <w:noWrap/>
-            <w:vAlign w:val="center"/>
-          </w:tcPr>
-          <w:p>
-            <w:pPr>
-              <w:jc w:val="right"/>
-              <w:rPr>
-                <w:rFonts w:ascii="Arial CYR" w:hAnsi="Arial CYR" w:cs="Arial CYR"/>
-                <w:sz w:val="16"/>
-                <w:szCs w:val="16"/>
-              </w:rPr>
-            </w:pPr>
-            <w:r>
-              <w:rPr>
-                <w:rFonts w:ascii="Arial CYR" w:hAnsi="Arial CYR" w:cs="Arial CYR"/>
-                <w:sz w:val="16"/>
-                <w:szCs w:val="16"/>
-              </w:rPr>
-              <w:t>1,5</w:t>
-            </w:r>
-          </w:p>
-        </w:tc>
-        <w:tc>
-          <w:tcPr>
-            <w:tcW w:w="104" w:type="pct"/>
-            <w:shd w:val="clear" w:color="auto" w:fill="auto"/>
-            <w:noWrap/>
-            <w:vAlign w:val="center"/>
-          </w:tcPr>
-          <w:p>
-            <w:pPr>
-              <w:jc w:val="right"/>
-              <w:rPr>
-                <w:rFonts w:ascii="Arial CYR" w:hAnsi="Arial CYR" w:cs="Arial CYR"/>
-                <w:sz w:val="16"/>
-                <w:szCs w:val="16"/>
-              </w:rPr>
-            </w:pPr>
-          </w:p>
-        </w:tc>
-        <w:tc>
-          <w:tcPr>
-            <w:tcW w:w="165" w:type="pct"/>
-            <w:shd w:val="clear" w:color="auto" w:fill="auto"/>
-            <w:noWrap/>
-            <w:vAlign w:val="center"/>
-          </w:tcPr>
-          <w:p>
-            <w:pPr>
-              <w:jc w:val="right"/>
-              <w:rPr>
-                <w:rFonts w:ascii="Arial CYR" w:hAnsi="Arial CYR" w:cs="Arial CYR"/>
-                <w:sz w:val="16"/>
-                <w:szCs w:val="16"/>
-              </w:rPr>
-            </w:pPr>
-            <w:r>
-              <w:rPr>
-                <w:rFonts w:ascii="Arial CYR" w:hAnsi="Arial CYR" w:cs="Arial CYR"/>
-                <w:sz w:val="16"/>
-                <w:szCs w:val="16"/>
-              </w:rPr>
-              <w:t>0,8</w:t>
             </w:r>
           </w:p>
         </w:tc>
@@ -8087,7 +8097,7 @@
         </w:tc>
         <w:tc>
           <w:tcPr>
-            <w:tcW w:w="176" w:type="pct"/>
+            <w:tcW w:w="175" w:type="pct"/>
             <w:shd w:val="clear" w:color="auto" w:fill="auto"/>
             <w:noWrap/>
             <w:vAlign w:val="center"/>
@@ -8117,7 +8127,7 @@
         </w:tc>
         <w:tc>
           <w:tcPr>
-            <w:tcW w:w="132" w:type="pct"/>
+            <w:tcW w:w="131" w:type="pct"/>
             <w:shd w:val="clear" w:color="auto" w:fill="auto"/>
             <w:noWrap/>
             <w:vAlign w:val="center"/>
@@ -8147,7 +8157,7 @@
         </w:tc>
         <w:tc>
           <w:tcPr>
-            <w:tcW w:w="132" w:type="pct"/>
+            <w:tcW w:w="131" w:type="pct"/>
             <w:shd w:val="clear" w:color="auto" w:fill="auto"/>
             <w:noWrap/>
             <w:vAlign w:val="center"/>
@@ -8168,7 +8178,7 @@
         </w:tc>
         <w:tc>
           <w:tcPr>
-            <w:tcW w:w="132" w:type="pct"/>
+            <w:tcW w:w="131" w:type="pct"/>
             <w:shd w:val="clear" w:color="auto" w:fill="auto"/>
             <w:noWrap/>
             <w:vAlign w:val="center"/>
@@ -8189,7 +8199,7 @@
         </w:tc>
         <w:tc>
           <w:tcPr>
-            <w:tcW w:w="132" w:type="pct"/>
+            <w:tcW w:w="131" w:type="pct"/>
             <w:shd w:val="clear" w:color="auto" w:fill="auto"/>
             <w:noWrap/>
             <w:vAlign w:val="center"/>
@@ -8211,7 +8221,7 @@
         </w:tc>
         <w:tc>
           <w:tcPr>
-            <w:tcW w:w="132" w:type="pct"/>
+            <w:tcW w:w="131" w:type="pct"/>
             <w:shd w:val="clear" w:color="auto" w:fill="auto"/>
             <w:vAlign w:val="center"/>
           </w:tcPr>
@@ -8231,7 +8241,7 @@
         </w:tc>
         <w:tc>
           <w:tcPr>
-            <w:tcW w:w="132" w:type="pct"/>
+            <w:tcW w:w="131" w:type="pct"/>
             <w:shd w:val="clear" w:color="auto" w:fill="auto"/>
             <w:noWrap/>
             <w:vAlign w:val="center"/>
@@ -8252,7 +8262,7 @@
         </w:tc>
         <w:tc>
           <w:tcPr>
-            <w:tcW w:w="132" w:type="pct"/>
+            <w:tcW w:w="131" w:type="pct"/>
             <w:shd w:val="clear" w:color="auto" w:fill="auto"/>
             <w:noWrap/>
             <w:vAlign w:val="center"/>
@@ -8273,7 +8283,7 @@
         </w:tc>
         <w:tc>
           <w:tcPr>
-            <w:tcW w:w="133" w:type="pct"/>
+            <w:tcW w:w="132" w:type="pct"/>
             <w:shd w:val="clear" w:color="auto" w:fill="auto"/>
             <w:noWrap/>
             <w:vAlign w:val="center"/>
@@ -8294,7 +8304,7 @@
         </w:tc>
         <w:tc>
           <w:tcPr>
-            <w:tcW w:w="132" w:type="pct"/>
+            <w:tcW w:w="131" w:type="pct"/>
             <w:shd w:val="clear" w:color="auto" w:fill="auto"/>
             <w:noWrap/>
             <w:vAlign w:val="center"/>
@@ -8315,7 +8325,7 @@
         </w:tc>
         <w:tc>
           <w:tcPr>
-            <w:tcW w:w="140" w:type="pct"/>
+            <w:tcW w:w="139" w:type="pct"/>
             <w:gridSpan w:val="2"/>
             <w:shd w:val="clear" w:color="auto" w:fill="auto"/>
             <w:noWrap/>
@@ -8337,7 +8347,7 @@
         </w:tc>
         <w:tc>
           <w:tcPr>
-            <w:tcW w:w="175" w:type="pct"/>
+            <w:tcW w:w="174" w:type="pct"/>
             <w:shd w:val="clear" w:color="auto" w:fill="auto"/>
             <w:noWrap/>
             <w:vAlign w:val="center"/>
@@ -8365,7 +8375,7 @@
         </w:tc>
         <w:tc>
           <w:tcPr>
-            <w:tcW w:w="132" w:type="pct"/>
+            <w:tcW w:w="131" w:type="pct"/>
             <w:shd w:val="clear" w:color="auto" w:fill="auto"/>
             <w:noWrap/>
             <w:vAlign w:val="center"/>
@@ -8386,7 +8396,7 @@
         </w:tc>
         <w:tc>
           <w:tcPr>
-            <w:tcW w:w="152" w:type="pct"/>
+            <w:tcW w:w="151" w:type="pct"/>
             <w:shd w:val="clear" w:color="auto" w:fill="auto"/>
             <w:noWrap/>
             <w:vAlign w:val="center"/>
@@ -8404,7 +8414,7 @@
         </w:tc>
         <w:tc>
           <w:tcPr>
-            <w:tcW w:w="134" w:type="pct"/>
+            <w:tcW w:w="133" w:type="pct"/>
             <w:vMerge/>
             <w:shd w:val="clear" w:color="auto" w:fill="auto"/>
             <w:noWrap/>
@@ -8425,7 +8435,7 @@
         </w:tc>
         <w:tc>
           <w:tcPr>
-            <w:tcW w:w="135" w:type="pct"/>
+            <w:tcW w:w="134" w:type="pct"/>
             <w:vMerge/>
             <w:shd w:val="clear" w:color="auto" w:fill="auto"/>
           </w:tcPr>
@@ -8445,7 +8455,7 @@
         </w:tc>
         <w:tc>
           <w:tcPr>
-            <w:tcW w:w="133" w:type="pct"/>
+            <w:tcW w:w="132" w:type="pct"/>
             <w:vMerge/>
             <w:shd w:val="clear" w:color="auto" w:fill="auto"/>
           </w:tcPr>
@@ -8465,7 +8475,7 @@
         </w:tc>
         <w:tc>
           <w:tcPr>
-            <w:tcW w:w="190" w:type="pct"/>
+            <w:tcW w:w="182" w:type="pct"/>
             <w:vMerge/>
             <w:shd w:val="clear" w:color="auto" w:fill="auto"/>
           </w:tcPr>
@@ -8516,7 +8526,7 @@
         </w:tc>
         <w:tc>
           <w:tcPr>
-            <w:tcW w:w="791" w:type="pct"/>
+            <w:tcW w:w="787" w:type="pct"/>
             <w:shd w:val="clear" w:color="auto" w:fill="auto"/>
           </w:tcPr>
           <w:p>
@@ -8539,7 +8549,7 @@
         </w:tc>
         <w:tc>
           <w:tcPr>
-            <w:tcW w:w="223" w:type="pct"/>
+            <w:tcW w:w="225" w:type="pct"/>
             <w:shd w:val="clear" w:color="auto" w:fill="auto"/>
             <w:vAlign w:val="center"/>
           </w:tcPr>
@@ -8562,13 +8572,13 @@
                 <w:sz w:val="16"/>
                 <w:szCs w:val="16"/>
               </w:rPr>
-              <w:t>17,5</w:t>
-            </w:r>
-          </w:p>
-        </w:tc>
-        <w:tc>
-          <w:tcPr>
-            <w:tcW w:w="139" w:type="pct"/>
+              <w:t>20,7</w:t>
+            </w:r>
+          </w:p>
+        </w:tc>
+        <w:tc>
+          <w:tcPr>
+            <w:tcW w:w="138" w:type="pct"/>
             <w:shd w:val="clear" w:color="auto" w:fill="auto"/>
             <w:noWrap/>
             <w:vAlign w:val="center"/>
@@ -8597,7 +8607,7 @@
         </w:tc>
         <w:tc>
           <w:tcPr>
-            <w:tcW w:w="96" w:type="pct"/>
+            <w:tcW w:w="95" w:type="pct"/>
             <w:shd w:val="clear" w:color="auto" w:fill="auto"/>
             <w:noWrap/>
             <w:vAlign w:val="center"/>
@@ -8648,7 +8658,7 @@
         </w:tc>
         <w:tc>
           <w:tcPr>
-            <w:tcW w:w="114" w:type="pct"/>
+            <w:tcW w:w="115" w:type="pct"/>
             <w:shd w:val="clear" w:color="auto" w:fill="auto"/>
             <w:noWrap/>
             <w:vAlign w:val="center"/>
@@ -8677,7 +8687,7 @@
         </w:tc>
         <w:tc>
           <w:tcPr>
-            <w:tcW w:w="174" w:type="pct"/>
+            <w:tcW w:w="173" w:type="pct"/>
             <w:shd w:val="clear" w:color="auto" w:fill="auto"/>
             <w:vAlign w:val="center"/>
           </w:tcPr>
@@ -8700,13 +8710,13 @@
                 <w:sz w:val="16"/>
                 <w:szCs w:val="16"/>
               </w:rPr>
-              <w:t>5,5</w:t>
-            </w:r>
-          </w:p>
-        </w:tc>
-        <w:tc>
-          <w:tcPr>
-            <w:tcW w:w="194" w:type="pct"/>
+              <w:t>8,7</w:t>
+            </w:r>
+          </w:p>
+        </w:tc>
+        <w:tc>
+          <w:tcPr>
+            <w:tcW w:w="193" w:type="pct"/>
             <w:shd w:val="clear" w:color="auto" w:fill="auto"/>
             <w:noWrap/>
             <w:vAlign w:val="center"/>
@@ -8730,77 +8740,77 @@
                 <w:sz w:val="16"/>
                 <w:szCs w:val="16"/>
               </w:rPr>
+              <w:t>6,7</w:t>
+            </w:r>
+          </w:p>
+        </w:tc>
+        <w:tc>
+          <w:tcPr>
+            <w:tcW w:w="175" w:type="pct"/>
+            <w:shd w:val="clear" w:color="auto" w:fill="auto"/>
+            <w:noWrap/>
+            <w:vAlign w:val="center"/>
+          </w:tcPr>
+          <w:p>
+            <w:pPr>
+              <w:jc w:val="right"/>
+              <w:rPr>
+                <w:rFonts w:ascii="Arial CYR" w:hAnsi="Arial CYR" w:cs="Arial CYR"/>
+                <w:sz w:val="16"/>
+                <w:szCs w:val="16"/>
+              </w:rPr>
+            </w:pPr>
+            <w:r>
+              <w:rPr>
+                <w:rFonts w:ascii="Arial CYR" w:hAnsi="Arial CYR" w:cs="Arial CYR"/>
+                <w:sz w:val="16"/>
+                <w:szCs w:val="16"/>
+              </w:rPr>
+              <w:t>3,2</w:t>
+            </w:r>
+          </w:p>
+        </w:tc>
+        <w:tc>
+          <w:tcPr>
+            <w:tcW w:w="103" w:type="pct"/>
+            <w:shd w:val="clear" w:color="auto" w:fill="auto"/>
+            <w:noWrap/>
+            <w:vAlign w:val="center"/>
+          </w:tcPr>
+          <w:p>
+            <w:pPr>
+              <w:jc w:val="right"/>
+              <w:rPr>
+                <w:rFonts w:ascii="Arial CYR" w:hAnsi="Arial CYR" w:cs="Arial CYR"/>
+                <w:sz w:val="16"/>
+                <w:szCs w:val="16"/>
+              </w:rPr>
+            </w:pPr>
+          </w:p>
+        </w:tc>
+        <w:tc>
+          <w:tcPr>
+            <w:tcW w:w="194" w:type="pct"/>
+            <w:shd w:val="clear" w:color="auto" w:fill="auto"/>
+            <w:noWrap/>
+            <w:vAlign w:val="center"/>
+          </w:tcPr>
+          <w:p>
+            <w:pPr>
+              <w:jc w:val="right"/>
+              <w:rPr>
+                <w:rFonts w:ascii="Arial CYR" w:hAnsi="Arial CYR" w:cs="Arial CYR"/>
+                <w:sz w:val="16"/>
+                <w:szCs w:val="16"/>
+              </w:rPr>
+            </w:pPr>
+            <w:r>
+              <w:rPr>
+                <w:rFonts w:ascii="Arial CYR" w:hAnsi="Arial CYR" w:cs="Arial CYR"/>
+                <w:sz w:val="16"/>
+                <w:szCs w:val="16"/>
+              </w:rPr>
               <w:t>3,5</w:t>
-            </w:r>
-          </w:p>
-        </w:tc>
-        <w:tc>
-          <w:tcPr>
-            <w:tcW w:w="176" w:type="pct"/>
-            <w:shd w:val="clear" w:color="auto" w:fill="auto"/>
-            <w:noWrap/>
-            <w:vAlign w:val="center"/>
-          </w:tcPr>
-          <w:p>
-            <w:pPr>
-              <w:jc w:val="right"/>
-              <w:rPr>
-                <w:rFonts w:ascii="Arial CYR" w:hAnsi="Arial CYR" w:cs="Arial CYR"/>
-                <w:sz w:val="16"/>
-                <w:szCs w:val="16"/>
-              </w:rPr>
-            </w:pPr>
-            <w:r>
-              <w:rPr>
-                <w:rFonts w:ascii="Arial CYR" w:hAnsi="Arial CYR" w:cs="Arial CYR"/>
-                <w:sz w:val="16"/>
-                <w:szCs w:val="16"/>
-              </w:rPr>
-              <w:t>2,3</w:t>
-            </w:r>
-          </w:p>
-        </w:tc>
-        <w:tc>
-          <w:tcPr>
-            <w:tcW w:w="104" w:type="pct"/>
-            <w:shd w:val="clear" w:color="auto" w:fill="auto"/>
-            <w:noWrap/>
-            <w:vAlign w:val="center"/>
-          </w:tcPr>
-          <w:p>
-            <w:pPr>
-              <w:jc w:val="right"/>
-              <w:rPr>
-                <w:rFonts w:ascii="Arial CYR" w:hAnsi="Arial CYR" w:cs="Arial CYR"/>
-                <w:sz w:val="16"/>
-                <w:szCs w:val="16"/>
-              </w:rPr>
-            </w:pPr>
-          </w:p>
-        </w:tc>
-        <w:tc>
-          <w:tcPr>
-            <w:tcW w:w="165" w:type="pct"/>
-            <w:shd w:val="clear" w:color="auto" w:fill="auto"/>
-            <w:noWrap/>
-            <w:vAlign w:val="center"/>
-          </w:tcPr>
-          <w:p>
-            <w:pPr>
-              <w:jc w:val="right"/>
-              <w:rPr>
-                <w:rFonts w:ascii="Arial CYR" w:hAnsi="Arial CYR" w:cs="Arial CYR"/>
-                <w:sz w:val="16"/>
-                <w:szCs w:val="16"/>
-              </w:rPr>
-            </w:pPr>
-            <w:r>
-              <w:rPr>
-                <w:rFonts w:ascii="Arial CYR" w:hAnsi="Arial CYR" w:cs="Arial CYR"/>
-                <w:sz w:val="16"/>
-                <w:szCs w:val="16"/>
-              </w:rPr>
-              <w:t>1,2</w:t>
             </w:r>
           </w:p>
         </w:tc>
@@ -8828,7 +8838,7 @@
         </w:tc>
         <w:tc>
           <w:tcPr>
-            <w:tcW w:w="176" w:type="pct"/>
+            <w:tcW w:w="175" w:type="pct"/>
             <w:shd w:val="clear" w:color="auto" w:fill="auto"/>
             <w:noWrap/>
             <w:vAlign w:val="center"/>
@@ -8856,7 +8866,7 @@
         </w:tc>
         <w:tc>
           <w:tcPr>
-            <w:tcW w:w="132" w:type="pct"/>
+            <w:tcW w:w="131" w:type="pct"/>
             <w:shd w:val="clear" w:color="auto" w:fill="auto"/>
             <w:noWrap/>
             <w:vAlign w:val="center"/>
@@ -8877,7 +8887,7 @@
         </w:tc>
         <w:tc>
           <w:tcPr>
-            <w:tcW w:w="132" w:type="pct"/>
+            <w:tcW w:w="131" w:type="pct"/>
             <w:shd w:val="clear" w:color="auto" w:fill="auto"/>
             <w:noWrap/>
             <w:vAlign w:val="center"/>
@@ -8898,7 +8908,7 @@
         </w:tc>
         <w:tc>
           <w:tcPr>
-            <w:tcW w:w="132" w:type="pct"/>
+            <w:tcW w:w="131" w:type="pct"/>
             <w:shd w:val="clear" w:color="auto" w:fill="auto"/>
             <w:noWrap/>
             <w:vAlign w:val="center"/>
@@ -8919,7 +8929,7 @@
         </w:tc>
         <w:tc>
           <w:tcPr>
-            <w:tcW w:w="132" w:type="pct"/>
+            <w:tcW w:w="131" w:type="pct"/>
             <w:shd w:val="clear" w:color="auto" w:fill="auto"/>
             <w:noWrap/>
             <w:vAlign w:val="center"/>
@@ -8940,7 +8950,7 @@
         </w:tc>
         <w:tc>
           <w:tcPr>
-            <w:tcW w:w="132" w:type="pct"/>
+            <w:tcW w:w="131" w:type="pct"/>
             <w:shd w:val="clear" w:color="auto" w:fill="auto"/>
             <w:vAlign w:val="center"/>
           </w:tcPr>
@@ -8960,7 +8970,7 @@
         </w:tc>
         <w:tc>
           <w:tcPr>
-            <w:tcW w:w="132" w:type="pct"/>
+            <w:tcW w:w="131" w:type="pct"/>
             <w:shd w:val="clear" w:color="auto" w:fill="auto"/>
             <w:noWrap/>
             <w:vAlign w:val="center"/>
@@ -8981,7 +8991,7 @@
         </w:tc>
         <w:tc>
           <w:tcPr>
-            <w:tcW w:w="132" w:type="pct"/>
+            <w:tcW w:w="131" w:type="pct"/>
             <w:shd w:val="clear" w:color="auto" w:fill="auto"/>
             <w:noWrap/>
             <w:vAlign w:val="center"/>
@@ -9002,7 +9012,7 @@
         </w:tc>
         <w:tc>
           <w:tcPr>
-            <w:tcW w:w="133" w:type="pct"/>
+            <w:tcW w:w="132" w:type="pct"/>
             <w:shd w:val="clear" w:color="auto" w:fill="auto"/>
             <w:noWrap/>
             <w:vAlign w:val="center"/>
@@ -9023,7 +9033,7 @@
         </w:tc>
         <w:tc>
           <w:tcPr>
-            <w:tcW w:w="132" w:type="pct"/>
+            <w:tcW w:w="131" w:type="pct"/>
             <w:shd w:val="clear" w:color="auto" w:fill="auto"/>
             <w:noWrap/>
             <w:vAlign w:val="center"/>
@@ -9044,7 +9054,7 @@
         </w:tc>
         <w:tc>
           <w:tcPr>
-            <w:tcW w:w="140" w:type="pct"/>
+            <w:tcW w:w="139" w:type="pct"/>
             <w:gridSpan w:val="2"/>
             <w:shd w:val="clear" w:color="auto" w:fill="auto"/>
             <w:noWrap/>
@@ -9066,7 +9076,7 @@
         </w:tc>
         <w:tc>
           <w:tcPr>
-            <w:tcW w:w="175" w:type="pct"/>
+            <w:tcW w:w="174" w:type="pct"/>
             <w:shd w:val="clear" w:color="auto" w:fill="auto"/>
             <w:noWrap/>
             <w:vAlign w:val="center"/>
@@ -9096,7 +9106,7 @@
         </w:tc>
         <w:tc>
           <w:tcPr>
-            <w:tcW w:w="132" w:type="pct"/>
+            <w:tcW w:w="131" w:type="pct"/>
             <w:shd w:val="clear" w:color="auto" w:fill="auto"/>
             <w:noWrap/>
             <w:vAlign w:val="center"/>
@@ -9126,7 +9136,7 @@
         </w:tc>
         <w:tc>
           <w:tcPr>
-            <w:tcW w:w="152" w:type="pct"/>
+            <w:tcW w:w="151" w:type="pct"/>
             <w:shd w:val="clear" w:color="auto" w:fill="auto"/>
             <w:noWrap/>
             <w:vAlign w:val="center"/>
@@ -9144,7 +9154,7 @@
         </w:tc>
         <w:tc>
           <w:tcPr>
-            <w:tcW w:w="134" w:type="pct"/>
+            <w:tcW w:w="133" w:type="pct"/>
             <w:vMerge/>
             <w:shd w:val="clear" w:color="auto" w:fill="auto"/>
             <w:noWrap/>
@@ -9165,7 +9175,7 @@
         </w:tc>
         <w:tc>
           <w:tcPr>
-            <w:tcW w:w="135" w:type="pct"/>
+            <w:tcW w:w="134" w:type="pct"/>
             <w:vMerge/>
             <w:shd w:val="clear" w:color="auto" w:fill="auto"/>
           </w:tcPr>
@@ -9185,7 +9195,7 @@
         </w:tc>
         <w:tc>
           <w:tcPr>
-            <w:tcW w:w="133" w:type="pct"/>
+            <w:tcW w:w="132" w:type="pct"/>
             <w:vMerge/>
             <w:shd w:val="clear" w:color="auto" w:fill="auto"/>
           </w:tcPr>
@@ -9205,7 +9215,7 @@
         </w:tc>
         <w:tc>
           <w:tcPr>
-            <w:tcW w:w="190" w:type="pct"/>
+            <w:tcW w:w="182" w:type="pct"/>
             <w:vMerge/>
             <w:shd w:val="clear" w:color="auto" w:fill="auto"/>
           </w:tcPr>
@@ -9265,7 +9275,7 @@
         </w:tc>
         <w:tc>
           <w:tcPr>
-            <w:tcW w:w="791" w:type="pct"/>
+            <w:tcW w:w="787" w:type="pct"/>
             <w:shd w:val="clear" w:color="auto" w:fill="auto"/>
           </w:tcPr>
           <w:p>
@@ -9288,7 +9298,7 @@
         </w:tc>
         <w:tc>
           <w:tcPr>
-            <w:tcW w:w="223" w:type="pct"/>
+            <w:tcW w:w="225" w:type="pct"/>
             <w:shd w:val="clear" w:color="auto" w:fill="auto"/>
             <w:vAlign w:val="center"/>
           </w:tcPr>
@@ -9311,13 +9321,13 @@
                 <w:sz w:val="16"/>
                 <w:szCs w:val="16"/>
               </w:rPr>
-              <w:t>21,5</w:t>
-            </w:r>
-          </w:p>
-        </w:tc>
-        <w:tc>
-          <w:tcPr>
-            <w:tcW w:w="139" w:type="pct"/>
+              <w:t>24,7</w:t>
+            </w:r>
+          </w:p>
+        </w:tc>
+        <w:tc>
+          <w:tcPr>
+            <w:tcW w:w="138" w:type="pct"/>
             <w:shd w:val="clear" w:color="auto" w:fill="auto"/>
             <w:noWrap/>
             <w:vAlign w:val="center"/>
@@ -9346,7 +9356,7 @@
         </w:tc>
         <w:tc>
           <w:tcPr>
-            <w:tcW w:w="96" w:type="pct"/>
+            <w:tcW w:w="95" w:type="pct"/>
             <w:shd w:val="clear" w:color="auto" w:fill="auto"/>
             <w:noWrap/>
             <w:vAlign w:val="center"/>
@@ -9397,7 +9407,7 @@
         </w:tc>
         <w:tc>
           <w:tcPr>
-            <w:tcW w:w="114" w:type="pct"/>
+            <w:tcW w:w="115" w:type="pct"/>
             <w:shd w:val="clear" w:color="auto" w:fill="auto"/>
             <w:noWrap/>
             <w:vAlign w:val="center"/>
@@ -9426,7 +9436,7 @@
         </w:tc>
         <w:tc>
           <w:tcPr>
-            <w:tcW w:w="174" w:type="pct"/>
+            <w:tcW w:w="173" w:type="pct"/>
             <w:shd w:val="clear" w:color="auto" w:fill="auto"/>
             <w:vAlign w:val="center"/>
           </w:tcPr>
@@ -9449,13 +9459,13 @@
                 <w:sz w:val="16"/>
                 <w:szCs w:val="16"/>
               </w:rPr>
-              <w:t>9,5</w:t>
-            </w:r>
-          </w:p>
-        </w:tc>
-        <w:tc>
-          <w:tcPr>
-            <w:tcW w:w="194" w:type="pct"/>
+              <w:t>12,7</w:t>
+            </w:r>
+          </w:p>
+        </w:tc>
+        <w:tc>
+          <w:tcPr>
+            <w:tcW w:w="193" w:type="pct"/>
             <w:shd w:val="clear" w:color="auto" w:fill="auto"/>
             <w:noWrap/>
             <w:vAlign w:val="center"/>
@@ -9479,77 +9489,77 @@
                 <w:sz w:val="16"/>
                 <w:szCs w:val="16"/>
               </w:rPr>
+              <w:t>6,7</w:t>
+            </w:r>
+          </w:p>
+        </w:tc>
+        <w:tc>
+          <w:tcPr>
+            <w:tcW w:w="175" w:type="pct"/>
+            <w:shd w:val="clear" w:color="auto" w:fill="auto"/>
+            <w:noWrap/>
+            <w:vAlign w:val="center"/>
+          </w:tcPr>
+          <w:p>
+            <w:pPr>
+              <w:jc w:val="right"/>
+              <w:rPr>
+                <w:rFonts w:ascii="Arial CYR" w:hAnsi="Arial CYR" w:cs="Arial CYR"/>
+                <w:sz w:val="16"/>
+                <w:szCs w:val="16"/>
+              </w:rPr>
+            </w:pPr>
+            <w:r>
+              <w:rPr>
+                <w:rFonts w:ascii="Arial CYR" w:hAnsi="Arial CYR" w:cs="Arial CYR"/>
+                <w:sz w:val="16"/>
+                <w:szCs w:val="16"/>
+              </w:rPr>
+              <w:t>3,2</w:t>
+            </w:r>
+          </w:p>
+        </w:tc>
+        <w:tc>
+          <w:tcPr>
+            <w:tcW w:w="103" w:type="pct"/>
+            <w:shd w:val="clear" w:color="auto" w:fill="auto"/>
+            <w:noWrap/>
+            <w:vAlign w:val="center"/>
+          </w:tcPr>
+          <w:p>
+            <w:pPr>
+              <w:jc w:val="right"/>
+              <w:rPr>
+                <w:rFonts w:ascii="Arial CYR" w:hAnsi="Arial CYR" w:cs="Arial CYR"/>
+                <w:sz w:val="16"/>
+                <w:szCs w:val="16"/>
+              </w:rPr>
+            </w:pPr>
+          </w:p>
+        </w:tc>
+        <w:tc>
+          <w:tcPr>
+            <w:tcW w:w="194" w:type="pct"/>
+            <w:shd w:val="clear" w:color="auto" w:fill="auto"/>
+            <w:noWrap/>
+            <w:vAlign w:val="center"/>
+          </w:tcPr>
+          <w:p>
+            <w:pPr>
+              <w:jc w:val="right"/>
+              <w:rPr>
+                <w:rFonts w:ascii="Arial CYR" w:hAnsi="Arial CYR" w:cs="Arial CYR"/>
+                <w:sz w:val="16"/>
+                <w:szCs w:val="16"/>
+              </w:rPr>
+            </w:pPr>
+            <w:r>
+              <w:rPr>
+                <w:rFonts w:ascii="Arial CYR" w:hAnsi="Arial CYR" w:cs="Arial CYR"/>
+                <w:sz w:val="16"/>
+                <w:szCs w:val="16"/>
+              </w:rPr>
               <w:t>3,5</w:t>
-            </w:r>
-          </w:p>
-        </w:tc>
-        <w:tc>
-          <w:tcPr>
-            <w:tcW w:w="176" w:type="pct"/>
-            <w:shd w:val="clear" w:color="auto" w:fill="auto"/>
-            <w:noWrap/>
-            <w:vAlign w:val="center"/>
-          </w:tcPr>
-          <w:p>
-            <w:pPr>
-              <w:jc w:val="right"/>
-              <w:rPr>
-                <w:rFonts w:ascii="Arial CYR" w:hAnsi="Arial CYR" w:cs="Arial CYR"/>
-                <w:sz w:val="16"/>
-                <w:szCs w:val="16"/>
-              </w:rPr>
-            </w:pPr>
-            <w:r>
-              <w:rPr>
-                <w:rFonts w:ascii="Arial CYR" w:hAnsi="Arial CYR" w:cs="Arial CYR"/>
-                <w:sz w:val="16"/>
-                <w:szCs w:val="16"/>
-              </w:rPr>
-              <w:t>2,3</w:t>
-            </w:r>
-          </w:p>
-        </w:tc>
-        <w:tc>
-          <w:tcPr>
-            <w:tcW w:w="104" w:type="pct"/>
-            <w:shd w:val="clear" w:color="auto" w:fill="auto"/>
-            <w:noWrap/>
-            <w:vAlign w:val="center"/>
-          </w:tcPr>
-          <w:p>
-            <w:pPr>
-              <w:jc w:val="right"/>
-              <w:rPr>
-                <w:rFonts w:ascii="Arial CYR" w:hAnsi="Arial CYR" w:cs="Arial CYR"/>
-                <w:sz w:val="16"/>
-                <w:szCs w:val="16"/>
-              </w:rPr>
-            </w:pPr>
-          </w:p>
-        </w:tc>
-        <w:tc>
-          <w:tcPr>
-            <w:tcW w:w="165" w:type="pct"/>
-            <w:shd w:val="clear" w:color="auto" w:fill="auto"/>
-            <w:noWrap/>
-            <w:vAlign w:val="center"/>
-          </w:tcPr>
-          <w:p>
-            <w:pPr>
-              <w:jc w:val="right"/>
-              <w:rPr>
-                <w:rFonts w:ascii="Arial CYR" w:hAnsi="Arial CYR" w:cs="Arial CYR"/>
-                <w:sz w:val="16"/>
-                <w:szCs w:val="16"/>
-              </w:rPr>
-            </w:pPr>
-            <w:r>
-              <w:rPr>
-                <w:rFonts w:ascii="Arial CYR" w:hAnsi="Arial CYR" w:cs="Arial CYR"/>
-                <w:sz w:val="16"/>
-                <w:szCs w:val="16"/>
-              </w:rPr>
-              <w:t>1,2</w:t>
             </w:r>
           </w:p>
         </w:tc>
@@ -9577,7 +9587,7 @@
         </w:tc>
         <w:tc>
           <w:tcPr>
-            <w:tcW w:w="176" w:type="pct"/>
+            <w:tcW w:w="175" w:type="pct"/>
             <w:shd w:val="clear" w:color="auto" w:fill="auto"/>
             <w:noWrap/>
             <w:vAlign w:val="center"/>
@@ -9607,7 +9617,7 @@
         </w:tc>
         <w:tc>
           <w:tcPr>
-            <w:tcW w:w="132" w:type="pct"/>
+            <w:tcW w:w="131" w:type="pct"/>
             <w:shd w:val="clear" w:color="auto" w:fill="auto"/>
             <w:noWrap/>
             <w:vAlign w:val="center"/>
@@ -9637,7 +9647,7 @@
         </w:tc>
         <w:tc>
           <w:tcPr>
-            <w:tcW w:w="132" w:type="pct"/>
+            <w:tcW w:w="131" w:type="pct"/>
             <w:shd w:val="clear" w:color="auto" w:fill="auto"/>
             <w:noWrap/>
             <w:vAlign w:val="center"/>
@@ -9658,7 +9668,7 @@
         </w:tc>
         <w:tc>
           <w:tcPr>
-            <w:tcW w:w="132" w:type="pct"/>
+            <w:tcW w:w="131" w:type="pct"/>
             <w:shd w:val="clear" w:color="auto" w:fill="auto"/>
             <w:noWrap/>
             <w:vAlign w:val="center"/>
@@ -9679,7 +9689,7 @@
         </w:tc>
         <w:tc>
           <w:tcPr>
-            <w:tcW w:w="132" w:type="pct"/>
+            <w:tcW w:w="131" w:type="pct"/>
             <w:shd w:val="clear" w:color="auto" w:fill="auto"/>
             <w:noWrap/>
             <w:vAlign w:val="center"/>
@@ -9700,7 +9710,7 @@
         </w:tc>
         <w:tc>
           <w:tcPr>
-            <w:tcW w:w="132" w:type="pct"/>
+            <w:tcW w:w="131" w:type="pct"/>
             <w:shd w:val="clear" w:color="auto" w:fill="auto"/>
             <w:vAlign w:val="center"/>
           </w:tcPr>
@@ -9720,7 +9730,7 @@
         </w:tc>
         <w:tc>
           <w:tcPr>
-            <w:tcW w:w="132" w:type="pct"/>
+            <w:tcW w:w="131" w:type="pct"/>
             <w:shd w:val="clear" w:color="auto" w:fill="auto"/>
             <w:noWrap/>
             <w:vAlign w:val="center"/>
@@ -9741,7 +9751,7 @@
         </w:tc>
         <w:tc>
           <w:tcPr>
-            <w:tcW w:w="132" w:type="pct"/>
+            <w:tcW w:w="131" w:type="pct"/>
             <w:shd w:val="clear" w:color="auto" w:fill="auto"/>
             <w:noWrap/>
             <w:vAlign w:val="center"/>
@@ -9762,7 +9772,7 @@
         </w:tc>
         <w:tc>
           <w:tcPr>
-            <w:tcW w:w="133" w:type="pct"/>
+            <w:tcW w:w="132" w:type="pct"/>
             <w:shd w:val="clear" w:color="auto" w:fill="auto"/>
             <w:noWrap/>
             <w:vAlign w:val="center"/>
@@ -9783,7 +9793,7 @@
         </w:tc>
         <w:tc>
           <w:tcPr>
-            <w:tcW w:w="132" w:type="pct"/>
+            <w:tcW w:w="131" w:type="pct"/>
             <w:shd w:val="clear" w:color="auto" w:fill="auto"/>
             <w:noWrap/>
             <w:vAlign w:val="center"/>
@@ -9804,7 +9814,7 @@
         </w:tc>
         <w:tc>
           <w:tcPr>
-            <w:tcW w:w="140" w:type="pct"/>
+            <w:tcW w:w="139" w:type="pct"/>
             <w:gridSpan w:val="2"/>
             <w:shd w:val="clear" w:color="auto" w:fill="auto"/>
             <w:noWrap/>
@@ -9826,7 +9836,7 @@
         </w:tc>
         <w:tc>
           <w:tcPr>
-            <w:tcW w:w="175" w:type="pct"/>
+            <w:tcW w:w="174" w:type="pct"/>
             <w:shd w:val="clear" w:color="auto" w:fill="auto"/>
             <w:noWrap/>
             <w:vAlign w:val="center"/>
@@ -9854,7 +9864,7 @@
         </w:tc>
         <w:tc>
           <w:tcPr>
-            <w:tcW w:w="132" w:type="pct"/>
+            <w:tcW w:w="131" w:type="pct"/>
             <w:shd w:val="clear" w:color="auto" w:fill="auto"/>
             <w:noWrap/>
             <w:vAlign w:val="center"/>
@@ -9875,7 +9885,7 @@
         </w:tc>
         <w:tc>
           <w:tcPr>
-            <w:tcW w:w="152" w:type="pct"/>
+            <w:tcW w:w="151" w:type="pct"/>
             <w:shd w:val="clear" w:color="auto" w:fill="auto"/>
             <w:noWrap/>
             <w:vAlign w:val="center"/>
@@ -9893,7 +9903,7 @@
         </w:tc>
         <w:tc>
           <w:tcPr>
-            <w:tcW w:w="134" w:type="pct"/>
+            <w:tcW w:w="133" w:type="pct"/>
             <w:vMerge/>
             <w:shd w:val="clear" w:color="auto" w:fill="auto"/>
             <w:noWrap/>
@@ -9914,7 +9924,7 @@
         </w:tc>
         <w:tc>
           <w:tcPr>
-            <w:tcW w:w="135" w:type="pct"/>
+            <w:tcW w:w="134" w:type="pct"/>
             <w:vMerge/>
             <w:shd w:val="clear" w:color="auto" w:fill="auto"/>
           </w:tcPr>
@@ -9934,7 +9944,7 @@
         </w:tc>
         <w:tc>
           <w:tcPr>
-            <w:tcW w:w="133" w:type="pct"/>
+            <w:tcW w:w="132" w:type="pct"/>
             <w:vMerge/>
             <w:shd w:val="clear" w:color="auto" w:fill="auto"/>
           </w:tcPr>
@@ -9954,7 +9964,7 @@
         </w:tc>
         <w:tc>
           <w:tcPr>
-            <w:tcW w:w="190" w:type="pct"/>
+            <w:tcW w:w="182" w:type="pct"/>
             <w:vMerge/>
             <w:shd w:val="clear" w:color="auto" w:fill="auto"/>
           </w:tcPr>
@@ -10005,7 +10015,7 @@
         </w:tc>
         <w:tc>
           <w:tcPr>
-            <w:tcW w:w="791" w:type="pct"/>
+            <w:tcW w:w="787" w:type="pct"/>
             <w:shd w:val="clear" w:color="auto" w:fill="auto"/>
           </w:tcPr>
           <w:p>
@@ -10028,7 +10038,7 @@
         </w:tc>
         <w:tc>
           <w:tcPr>
-            <w:tcW w:w="223" w:type="pct"/>
+            <w:tcW w:w="225" w:type="pct"/>
             <w:shd w:val="clear" w:color="auto" w:fill="auto"/>
             <w:vAlign w:val="center"/>
           </w:tcPr>
@@ -10051,13 +10061,13 @@
                 <w:sz w:val="16"/>
                 <w:szCs w:val="16"/>
               </w:rPr>
-              <w:t>21,5</w:t>
-            </w:r>
-          </w:p>
-        </w:tc>
-        <w:tc>
-          <w:tcPr>
-            <w:tcW w:w="139" w:type="pct"/>
+              <w:t>24,7</w:t>
+            </w:r>
+          </w:p>
+        </w:tc>
+        <w:tc>
+          <w:tcPr>
+            <w:tcW w:w="138" w:type="pct"/>
             <w:shd w:val="clear" w:color="auto" w:fill="auto"/>
             <w:noWrap/>
             <w:vAlign w:val="center"/>
@@ -10085,7 +10095,7 @@
         </w:tc>
         <w:tc>
           <w:tcPr>
-            <w:tcW w:w="96" w:type="pct"/>
+            <w:tcW w:w="95" w:type="pct"/>
             <w:shd w:val="clear" w:color="auto" w:fill="auto"/>
             <w:noWrap/>
             <w:vAlign w:val="center"/>
@@ -10135,7 +10145,7 @@
         </w:tc>
         <w:tc>
           <w:tcPr>
-            <w:tcW w:w="114" w:type="pct"/>
+            <w:tcW w:w="115" w:type="pct"/>
             <w:shd w:val="clear" w:color="auto" w:fill="auto"/>
             <w:noWrap/>
             <w:vAlign w:val="center"/>
@@ -10164,7 +10174,7 @@
         </w:tc>
         <w:tc>
           <w:tcPr>
-            <w:tcW w:w="174" w:type="pct"/>
+            <w:tcW w:w="173" w:type="pct"/>
             <w:shd w:val="clear" w:color="auto" w:fill="auto"/>
             <w:vAlign w:val="center"/>
           </w:tcPr>
@@ -10187,13 +10197,13 @@
                 <w:sz w:val="16"/>
                 <w:szCs w:val="16"/>
               </w:rPr>
-              <w:t>9,5</w:t>
-            </w:r>
-          </w:p>
-        </w:tc>
-        <w:tc>
-          <w:tcPr>
-            <w:tcW w:w="194" w:type="pct"/>
+              <w:t>12,7</w:t>
+            </w:r>
+          </w:p>
+        </w:tc>
+        <w:tc>
+          <w:tcPr>
+            <w:tcW w:w="193" w:type="pct"/>
             <w:shd w:val="clear" w:color="auto" w:fill="auto"/>
             <w:noWrap/>
             <w:vAlign w:val="center"/>
@@ -10217,77 +10227,77 @@
                 <w:sz w:val="16"/>
                 <w:szCs w:val="16"/>
               </w:rPr>
+              <w:t>6,7</w:t>
+            </w:r>
+          </w:p>
+        </w:tc>
+        <w:tc>
+          <w:tcPr>
+            <w:tcW w:w="175" w:type="pct"/>
+            <w:shd w:val="clear" w:color="auto" w:fill="auto"/>
+            <w:noWrap/>
+            <w:vAlign w:val="center"/>
+          </w:tcPr>
+          <w:p>
+            <w:pPr>
+              <w:jc w:val="right"/>
+              <w:rPr>
+                <w:rFonts w:ascii="Arial CYR" w:hAnsi="Arial CYR" w:cs="Arial CYR"/>
+                <w:sz w:val="16"/>
+                <w:szCs w:val="16"/>
+              </w:rPr>
+            </w:pPr>
+            <w:r>
+              <w:rPr>
+                <w:rFonts w:ascii="Arial CYR" w:hAnsi="Arial CYR" w:cs="Arial CYR"/>
+                <w:sz w:val="16"/>
+                <w:szCs w:val="16"/>
+              </w:rPr>
+              <w:t>3,2</w:t>
+            </w:r>
+          </w:p>
+        </w:tc>
+        <w:tc>
+          <w:tcPr>
+            <w:tcW w:w="103" w:type="pct"/>
+            <w:shd w:val="clear" w:color="auto" w:fill="auto"/>
+            <w:noWrap/>
+            <w:vAlign w:val="center"/>
+          </w:tcPr>
+          <w:p>
+            <w:pPr>
+              <w:jc w:val="right"/>
+              <w:rPr>
+                <w:rFonts w:ascii="Arial CYR" w:hAnsi="Arial CYR" w:cs="Arial CYR"/>
+                <w:sz w:val="16"/>
+                <w:szCs w:val="16"/>
+              </w:rPr>
+            </w:pPr>
+          </w:p>
+        </w:tc>
+        <w:tc>
+          <w:tcPr>
+            <w:tcW w:w="194" w:type="pct"/>
+            <w:shd w:val="clear" w:color="auto" w:fill="auto"/>
+            <w:noWrap/>
+            <w:vAlign w:val="center"/>
+          </w:tcPr>
+          <w:p>
+            <w:pPr>
+              <w:jc w:val="right"/>
+              <w:rPr>
+                <w:rFonts w:ascii="Arial CYR" w:hAnsi="Arial CYR" w:cs="Arial CYR"/>
+                <w:sz w:val="16"/>
+                <w:szCs w:val="16"/>
+              </w:rPr>
+            </w:pPr>
+            <w:r>
+              <w:rPr>
+                <w:rFonts w:ascii="Arial CYR" w:hAnsi="Arial CYR" w:cs="Arial CYR"/>
+                <w:sz w:val="16"/>
+                <w:szCs w:val="16"/>
+              </w:rPr>
               <w:t>3,5</w:t>
-            </w:r>
-          </w:p>
-        </w:tc>
-        <w:tc>
-          <w:tcPr>
-            <w:tcW w:w="176" w:type="pct"/>
-            <w:shd w:val="clear" w:color="auto" w:fill="auto"/>
-            <w:noWrap/>
-            <w:vAlign w:val="center"/>
-          </w:tcPr>
-          <w:p>
-            <w:pPr>
-              <w:jc w:val="right"/>
-              <w:rPr>
-                <w:rFonts w:ascii="Arial CYR" w:hAnsi="Arial CYR" w:cs="Arial CYR"/>
-                <w:sz w:val="16"/>
-                <w:szCs w:val="16"/>
-              </w:rPr>
-            </w:pPr>
-            <w:r>
-              <w:rPr>
-                <w:rFonts w:ascii="Arial CYR" w:hAnsi="Arial CYR" w:cs="Arial CYR"/>
-                <w:sz w:val="16"/>
-                <w:szCs w:val="16"/>
-              </w:rPr>
-              <w:t>2,3</w:t>
-            </w:r>
-          </w:p>
-        </w:tc>
-        <w:tc>
-          <w:tcPr>
-            <w:tcW w:w="104" w:type="pct"/>
-            <w:shd w:val="clear" w:color="auto" w:fill="auto"/>
-            <w:noWrap/>
-            <w:vAlign w:val="center"/>
-          </w:tcPr>
-          <w:p>
-            <w:pPr>
-              <w:jc w:val="right"/>
-              <w:rPr>
-                <w:rFonts w:ascii="Arial CYR" w:hAnsi="Arial CYR" w:cs="Arial CYR"/>
-                <w:sz w:val="16"/>
-                <w:szCs w:val="16"/>
-              </w:rPr>
-            </w:pPr>
-          </w:p>
-        </w:tc>
-        <w:tc>
-          <w:tcPr>
-            <w:tcW w:w="165" w:type="pct"/>
-            <w:shd w:val="clear" w:color="auto" w:fill="auto"/>
-            <w:noWrap/>
-            <w:vAlign w:val="center"/>
-          </w:tcPr>
-          <w:p>
-            <w:pPr>
-              <w:jc w:val="right"/>
-              <w:rPr>
-                <w:rFonts w:ascii="Arial CYR" w:hAnsi="Arial CYR" w:cs="Arial CYR"/>
-                <w:sz w:val="16"/>
-                <w:szCs w:val="16"/>
-              </w:rPr>
-            </w:pPr>
-            <w:r>
-              <w:rPr>
-                <w:rFonts w:ascii="Arial CYR" w:hAnsi="Arial CYR" w:cs="Arial CYR"/>
-                <w:sz w:val="16"/>
-                <w:szCs w:val="16"/>
-              </w:rPr>
-              <w:t>1,2</w:t>
             </w:r>
           </w:p>
         </w:tc>
@@ -10315,7 +10325,7 @@
         </w:tc>
         <w:tc>
           <w:tcPr>
-            <w:tcW w:w="176" w:type="pct"/>
+            <w:tcW w:w="175" w:type="pct"/>
             <w:shd w:val="clear" w:color="auto" w:fill="auto"/>
             <w:noWrap/>
             <w:vAlign w:val="center"/>
@@ -10345,7 +10355,7 @@
         </w:tc>
         <w:tc>
           <w:tcPr>
-            <w:tcW w:w="132" w:type="pct"/>
+            <w:tcW w:w="131" w:type="pct"/>
             <w:shd w:val="clear" w:color="auto" w:fill="auto"/>
             <w:noWrap/>
             <w:vAlign w:val="center"/>
@@ -10373,7 +10383,7 @@
         </w:tc>
         <w:tc>
           <w:tcPr>
-            <w:tcW w:w="132" w:type="pct"/>
+            <w:tcW w:w="131" w:type="pct"/>
             <w:shd w:val="clear" w:color="auto" w:fill="auto"/>
             <w:noWrap/>
             <w:vAlign w:val="center"/>
@@ -10394,7 +10404,7 @@
         </w:tc>
         <w:tc>
           <w:tcPr>
-            <w:tcW w:w="132" w:type="pct"/>
+            <w:tcW w:w="131" w:type="pct"/>
             <w:shd w:val="clear" w:color="auto" w:fill="auto"/>
             <w:noWrap/>
             <w:vAlign w:val="center"/>
@@ -10415,7 +10425,7 @@
         </w:tc>
         <w:tc>
           <w:tcPr>
-            <w:tcW w:w="132" w:type="pct"/>
+            <w:tcW w:w="131" w:type="pct"/>
             <w:shd w:val="clear" w:color="auto" w:fill="auto"/>
             <w:noWrap/>
             <w:vAlign w:val="center"/>
@@ -10436,7 +10446,7 @@
         </w:tc>
         <w:tc>
           <w:tcPr>
-            <w:tcW w:w="132" w:type="pct"/>
+            <w:tcW w:w="131" w:type="pct"/>
             <w:shd w:val="clear" w:color="auto" w:fill="auto"/>
             <w:vAlign w:val="center"/>
           </w:tcPr>
@@ -10456,7 +10466,7 @@
         </w:tc>
         <w:tc>
           <w:tcPr>
-            <w:tcW w:w="132" w:type="pct"/>
+            <w:tcW w:w="131" w:type="pct"/>
             <w:shd w:val="clear" w:color="auto" w:fill="auto"/>
             <w:noWrap/>
             <w:vAlign w:val="center"/>
@@ -10477,7 +10487,7 @@
         </w:tc>
         <w:tc>
           <w:tcPr>
-            <w:tcW w:w="132" w:type="pct"/>
+            <w:tcW w:w="131" w:type="pct"/>
             <w:shd w:val="clear" w:color="auto" w:fill="auto"/>
             <w:noWrap/>
             <w:vAlign w:val="center"/>
@@ -10498,7 +10508,7 @@
         </w:tc>
         <w:tc>
           <w:tcPr>
-            <w:tcW w:w="133" w:type="pct"/>
+            <w:tcW w:w="132" w:type="pct"/>
             <w:shd w:val="clear" w:color="auto" w:fill="auto"/>
             <w:noWrap/>
             <w:vAlign w:val="center"/>
@@ -10519,7 +10529,7 @@
         </w:tc>
         <w:tc>
           <w:tcPr>
-            <w:tcW w:w="132" w:type="pct"/>
+            <w:tcW w:w="131" w:type="pct"/>
             <w:shd w:val="clear" w:color="auto" w:fill="auto"/>
             <w:noWrap/>
             <w:vAlign w:val="center"/>
@@ -10540,7 +10550,7 @@
         </w:tc>
         <w:tc>
           <w:tcPr>
-            <w:tcW w:w="140" w:type="pct"/>
+            <w:tcW w:w="139" w:type="pct"/>
             <w:gridSpan w:val="2"/>
             <w:shd w:val="clear" w:color="auto" w:fill="auto"/>
             <w:noWrap/>
@@ -10562,7 +10572,7 @@
         </w:tc>
         <w:tc>
           <w:tcPr>
-            <w:tcW w:w="175" w:type="pct"/>
+            <w:tcW w:w="174" w:type="pct"/>
             <w:shd w:val="clear" w:color="auto" w:fill="auto"/>
             <w:noWrap/>
             <w:vAlign w:val="center"/>
@@ -10590,7 +10600,7 @@
         </w:tc>
         <w:tc>
           <w:tcPr>
-            <w:tcW w:w="132" w:type="pct"/>
+            <w:tcW w:w="131" w:type="pct"/>
             <w:shd w:val="clear" w:color="auto" w:fill="auto"/>
             <w:noWrap/>
             <w:vAlign w:val="center"/>
@@ -10611,7 +10621,7 @@
         </w:tc>
         <w:tc>
           <w:tcPr>
-            <w:tcW w:w="152" w:type="pct"/>
+            <w:tcW w:w="151" w:type="pct"/>
             <w:shd w:val="clear" w:color="auto" w:fill="auto"/>
             <w:noWrap/>
             <w:vAlign w:val="center"/>
@@ -10629,7 +10639,7 @@
         </w:tc>
         <w:tc>
           <w:tcPr>
-            <w:tcW w:w="134" w:type="pct"/>
+            <w:tcW w:w="133" w:type="pct"/>
             <w:vMerge/>
             <w:shd w:val="clear" w:color="auto" w:fill="auto"/>
             <w:noWrap/>
@@ -10650,7 +10660,7 @@
         </w:tc>
         <w:tc>
           <w:tcPr>
-            <w:tcW w:w="135" w:type="pct"/>
+            <w:tcW w:w="134" w:type="pct"/>
             <w:vMerge/>
             <w:shd w:val="clear" w:color="auto" w:fill="auto"/>
           </w:tcPr>
@@ -10670,7 +10680,7 @@
         </w:tc>
         <w:tc>
           <w:tcPr>
-            <w:tcW w:w="133" w:type="pct"/>
+            <w:tcW w:w="132" w:type="pct"/>
             <w:vMerge/>
             <w:shd w:val="clear" w:color="auto" w:fill="auto"/>
           </w:tcPr>
@@ -10690,7 +10700,7 @@
         </w:tc>
         <w:tc>
           <w:tcPr>
-            <w:tcW w:w="190" w:type="pct"/>
+            <w:tcW w:w="182" w:type="pct"/>
             <w:vMerge/>
             <w:shd w:val="clear" w:color="auto" w:fill="auto"/>
           </w:tcPr>
@@ -10750,7 +10760,7 @@
         </w:tc>
         <w:tc>
           <w:tcPr>
-            <w:tcW w:w="791" w:type="pct"/>
+            <w:tcW w:w="787" w:type="pct"/>
             <w:shd w:val="clear" w:color="auto" w:fill="auto"/>
           </w:tcPr>
           <w:p>
@@ -10773,7 +10783,7 @@
         </w:tc>
         <w:tc>
           <w:tcPr>
-            <w:tcW w:w="223" w:type="pct"/>
+            <w:tcW w:w="225" w:type="pct"/>
             <w:shd w:val="clear" w:color="auto" w:fill="auto"/>
             <w:vAlign w:val="center"/>
           </w:tcPr>
@@ -10796,13 +10806,13 @@
                 <w:sz w:val="16"/>
                 <w:szCs w:val="16"/>
               </w:rPr>
-              <w:t>15,5</w:t>
-            </w:r>
-          </w:p>
-        </w:tc>
-        <w:tc>
-          <w:tcPr>
-            <w:tcW w:w="139" w:type="pct"/>
+              <w:t>18,7</w:t>
+            </w:r>
+          </w:p>
+        </w:tc>
+        <w:tc>
+          <w:tcPr>
+            <w:tcW w:w="138" w:type="pct"/>
             <w:shd w:val="clear" w:color="auto" w:fill="auto"/>
             <w:noWrap/>
             <w:vAlign w:val="center"/>
@@ -10830,7 +10840,7 @@
         </w:tc>
         <w:tc>
           <w:tcPr>
-            <w:tcW w:w="96" w:type="pct"/>
+            <w:tcW w:w="95" w:type="pct"/>
             <w:shd w:val="clear" w:color="auto" w:fill="auto"/>
             <w:noWrap/>
             <w:vAlign w:val="center"/>
@@ -10880,7 +10890,7 @@
         </w:tc>
         <w:tc>
           <w:tcPr>
-            <w:tcW w:w="114" w:type="pct"/>
+            <w:tcW w:w="115" w:type="pct"/>
             <w:shd w:val="clear" w:color="auto" w:fill="auto"/>
             <w:noWrap/>
             <w:vAlign w:val="center"/>
@@ -10909,7 +10919,7 @@
         </w:tc>
         <w:tc>
           <w:tcPr>
-            <w:tcW w:w="174" w:type="pct"/>
+            <w:tcW w:w="173" w:type="pct"/>
             <w:shd w:val="clear" w:color="auto" w:fill="auto"/>
             <w:vAlign w:val="center"/>
           </w:tcPr>
@@ -10932,13 +10942,13 @@
                 <w:sz w:val="16"/>
                 <w:szCs w:val="16"/>
               </w:rPr>
-              <w:t>3,5</w:t>
-            </w:r>
-          </w:p>
-        </w:tc>
-        <w:tc>
-          <w:tcPr>
-            <w:tcW w:w="194" w:type="pct"/>
+              <w:t>6,7</w:t>
+            </w:r>
+          </w:p>
+        </w:tc>
+        <w:tc>
+          <w:tcPr>
+            <w:tcW w:w="193" w:type="pct"/>
             <w:shd w:val="clear" w:color="auto" w:fill="auto"/>
             <w:noWrap/>
             <w:vAlign w:val="center"/>
@@ -10962,77 +10972,77 @@
                 <w:sz w:val="16"/>
                 <w:szCs w:val="16"/>
               </w:rPr>
+              <w:t>6,7</w:t>
+            </w:r>
+          </w:p>
+        </w:tc>
+        <w:tc>
+          <w:tcPr>
+            <w:tcW w:w="175" w:type="pct"/>
+            <w:shd w:val="clear" w:color="auto" w:fill="auto"/>
+            <w:noWrap/>
+            <w:vAlign w:val="center"/>
+          </w:tcPr>
+          <w:p>
+            <w:pPr>
+              <w:jc w:val="right"/>
+              <w:rPr>
+                <w:rFonts w:ascii="Arial CYR" w:hAnsi="Arial CYR" w:cs="Arial CYR"/>
+                <w:sz w:val="16"/>
+                <w:szCs w:val="16"/>
+              </w:rPr>
+            </w:pPr>
+            <w:r>
+              <w:rPr>
+                <w:rFonts w:ascii="Arial CYR" w:hAnsi="Arial CYR" w:cs="Arial CYR"/>
+                <w:sz w:val="16"/>
+                <w:szCs w:val="16"/>
+              </w:rPr>
+              <w:t>3,2</w:t>
+            </w:r>
+          </w:p>
+        </w:tc>
+        <w:tc>
+          <w:tcPr>
+            <w:tcW w:w="103" w:type="pct"/>
+            <w:shd w:val="clear" w:color="auto" w:fill="auto"/>
+            <w:noWrap/>
+            <w:vAlign w:val="center"/>
+          </w:tcPr>
+          <w:p>
+            <w:pPr>
+              <w:jc w:val="right"/>
+              <w:rPr>
+                <w:rFonts w:ascii="Arial CYR" w:hAnsi="Arial CYR" w:cs="Arial CYR"/>
+                <w:sz w:val="16"/>
+                <w:szCs w:val="16"/>
+              </w:rPr>
+            </w:pPr>
+          </w:p>
+        </w:tc>
+        <w:tc>
+          <w:tcPr>
+            <w:tcW w:w="194" w:type="pct"/>
+            <w:shd w:val="clear" w:color="auto" w:fill="auto"/>
+            <w:noWrap/>
+            <w:vAlign w:val="center"/>
+          </w:tcPr>
+          <w:p>
+            <w:pPr>
+              <w:jc w:val="right"/>
+              <w:rPr>
+                <w:rFonts w:ascii="Arial CYR" w:hAnsi="Arial CYR" w:cs="Arial CYR"/>
+                <w:sz w:val="16"/>
+                <w:szCs w:val="16"/>
+              </w:rPr>
+            </w:pPr>
+            <w:r>
+              <w:rPr>
+                <w:rFonts w:ascii="Arial CYR" w:hAnsi="Arial CYR" w:cs="Arial CYR"/>
+                <w:sz w:val="16"/>
+                <w:szCs w:val="16"/>
+              </w:rPr>
               <w:t>3,5</w:t>
-            </w:r>
-          </w:p>
-        </w:tc>
-        <w:tc>
-          <w:tcPr>
-            <w:tcW w:w="176" w:type="pct"/>
-            <w:shd w:val="clear" w:color="auto" w:fill="auto"/>
-            <w:noWrap/>
-            <w:vAlign w:val="center"/>
-          </w:tcPr>
-          <w:p>
-            <w:pPr>
-              <w:jc w:val="right"/>
-              <w:rPr>
-                <w:rFonts w:ascii="Arial CYR" w:hAnsi="Arial CYR" w:cs="Arial CYR"/>
-                <w:sz w:val="16"/>
-                <w:szCs w:val="16"/>
-              </w:rPr>
-            </w:pPr>
-            <w:r>
-              <w:rPr>
-                <w:rFonts w:ascii="Arial CYR" w:hAnsi="Arial CYR" w:cs="Arial CYR"/>
-                <w:sz w:val="16"/>
-                <w:szCs w:val="16"/>
-              </w:rPr>
-              <w:t>2,3</w:t>
-            </w:r>
-          </w:p>
-        </w:tc>
-        <w:tc>
-          <w:tcPr>
-            <w:tcW w:w="104" w:type="pct"/>
-            <w:shd w:val="clear" w:color="auto" w:fill="auto"/>
-            <w:noWrap/>
-            <w:vAlign w:val="center"/>
-          </w:tcPr>
-          <w:p>
-            <w:pPr>
-              <w:jc w:val="right"/>
-              <w:rPr>
-                <w:rFonts w:ascii="Arial CYR" w:hAnsi="Arial CYR" w:cs="Arial CYR"/>
-                <w:sz w:val="16"/>
-                <w:szCs w:val="16"/>
-              </w:rPr>
-            </w:pPr>
-          </w:p>
-        </w:tc>
-        <w:tc>
-          <w:tcPr>
-            <w:tcW w:w="165" w:type="pct"/>
-            <w:shd w:val="clear" w:color="auto" w:fill="auto"/>
-            <w:noWrap/>
-            <w:vAlign w:val="center"/>
-          </w:tcPr>
-          <w:p>
-            <w:pPr>
-              <w:jc w:val="right"/>
-              <w:rPr>
-                <w:rFonts w:ascii="Arial CYR" w:hAnsi="Arial CYR" w:cs="Arial CYR"/>
-                <w:sz w:val="16"/>
-                <w:szCs w:val="16"/>
-              </w:rPr>
-            </w:pPr>
-            <w:r>
-              <w:rPr>
-                <w:rFonts w:ascii="Arial CYR" w:hAnsi="Arial CYR" w:cs="Arial CYR"/>
-                <w:sz w:val="16"/>
-                <w:szCs w:val="16"/>
-              </w:rPr>
-              <w:t>1,2</w:t>
             </w:r>
           </w:p>
         </w:tc>
@@ -11060,7 +11070,7 @@
         </w:tc>
         <w:tc>
           <w:tcPr>
-            <w:tcW w:w="176" w:type="pct"/>
+            <w:tcW w:w="175" w:type="pct"/>
             <w:shd w:val="clear" w:color="auto" w:fill="auto"/>
             <w:noWrap/>
             <w:vAlign w:val="center"/>
@@ -11081,7 +11091,7 @@
         </w:tc>
         <w:tc>
           <w:tcPr>
-            <w:tcW w:w="132" w:type="pct"/>
+            <w:tcW w:w="131" w:type="pct"/>
             <w:shd w:val="clear" w:color="auto" w:fill="auto"/>
             <w:noWrap/>
             <w:vAlign w:val="center"/>
@@ -11102,7 +11112,7 @@
         </w:tc>
         <w:tc>
           <w:tcPr>
-            <w:tcW w:w="132" w:type="pct"/>
+            <w:tcW w:w="131" w:type="pct"/>
             <w:shd w:val="clear" w:color="auto" w:fill="auto"/>
             <w:noWrap/>
             <w:vAlign w:val="center"/>
@@ -11123,7 +11133,7 @@
         </w:tc>
         <w:tc>
           <w:tcPr>
-            <w:tcW w:w="132" w:type="pct"/>
+            <w:tcW w:w="131" w:type="pct"/>
             <w:shd w:val="clear" w:color="auto" w:fill="auto"/>
             <w:noWrap/>
             <w:vAlign w:val="center"/>
@@ -11144,7 +11154,7 @@
         </w:tc>
         <w:tc>
           <w:tcPr>
-            <w:tcW w:w="132" w:type="pct"/>
+            <w:tcW w:w="131" w:type="pct"/>
             <w:shd w:val="clear" w:color="auto" w:fill="auto"/>
             <w:noWrap/>
             <w:vAlign w:val="center"/>
@@ -11165,7 +11175,7 @@
         </w:tc>
         <w:tc>
           <w:tcPr>
-            <w:tcW w:w="132" w:type="pct"/>
+            <w:tcW w:w="131" w:type="pct"/>
             <w:shd w:val="clear" w:color="auto" w:fill="auto"/>
             <w:vAlign w:val="center"/>
           </w:tcPr>
@@ -11185,7 +11195,7 @@
         </w:tc>
         <w:tc>
           <w:tcPr>
-            <w:tcW w:w="132" w:type="pct"/>
+            <w:tcW w:w="131" w:type="pct"/>
             <w:shd w:val="clear" w:color="auto" w:fill="auto"/>
             <w:noWrap/>
             <w:vAlign w:val="center"/>
@@ -11206,7 +11216,7 @@
         </w:tc>
         <w:tc>
           <w:tcPr>
-            <w:tcW w:w="132" w:type="pct"/>
+            <w:tcW w:w="131" w:type="pct"/>
             <w:shd w:val="clear" w:color="auto" w:fill="auto"/>
             <w:noWrap/>
             <w:vAlign w:val="center"/>
@@ -11227,7 +11237,7 @@
         </w:tc>
         <w:tc>
           <w:tcPr>
-            <w:tcW w:w="133" w:type="pct"/>
+            <w:tcW w:w="132" w:type="pct"/>
             <w:shd w:val="clear" w:color="auto" w:fill="auto"/>
             <w:noWrap/>
             <w:vAlign w:val="center"/>
@@ -11248,7 +11258,7 @@
         </w:tc>
         <w:tc>
           <w:tcPr>
-            <w:tcW w:w="132" w:type="pct"/>
+            <w:tcW w:w="131" w:type="pct"/>
             <w:shd w:val="clear" w:color="auto" w:fill="auto"/>
             <w:noWrap/>
             <w:vAlign w:val="center"/>
@@ -11269,7 +11279,7 @@
         </w:tc>
         <w:tc>
           <w:tcPr>
-            <w:tcW w:w="140" w:type="pct"/>
+            <w:tcW w:w="139" w:type="pct"/>
             <w:gridSpan w:val="2"/>
             <w:shd w:val="clear" w:color="auto" w:fill="auto"/>
             <w:noWrap/>
@@ -11291,7 +11301,7 @@
         </w:tc>
         <w:tc>
           <w:tcPr>
-            <w:tcW w:w="175" w:type="pct"/>
+            <w:tcW w:w="174" w:type="pct"/>
             <w:shd w:val="clear" w:color="auto" w:fill="auto"/>
             <w:noWrap/>
             <w:vAlign w:val="center"/>
@@ -11312,7 +11322,7 @@
         </w:tc>
         <w:tc>
           <w:tcPr>
-            <w:tcW w:w="132" w:type="pct"/>
+            <w:tcW w:w="131" w:type="pct"/>
             <w:shd w:val="clear" w:color="auto" w:fill="auto"/>
             <w:noWrap/>
             <w:vAlign w:val="center"/>
@@ -11333,7 +11343,7 @@
         </w:tc>
         <w:tc>
           <w:tcPr>
-            <w:tcW w:w="152" w:type="pct"/>
+            <w:tcW w:w="151" w:type="pct"/>
             <w:shd w:val="clear" w:color="auto" w:fill="auto"/>
             <w:noWrap/>
             <w:vAlign w:val="center"/>
@@ -11351,7 +11361,7 @@
         </w:tc>
         <w:tc>
           <w:tcPr>
-            <w:tcW w:w="134" w:type="pct"/>
+            <w:tcW w:w="133" w:type="pct"/>
             <w:vMerge/>
             <w:shd w:val="clear" w:color="auto" w:fill="auto"/>
             <w:noWrap/>
@@ -11372,7 +11382,7 @@
         </w:tc>
         <w:tc>
           <w:tcPr>
-            <w:tcW w:w="135" w:type="pct"/>
+            <w:tcW w:w="134" w:type="pct"/>
             <w:vMerge/>
             <w:shd w:val="clear" w:color="auto" w:fill="auto"/>
           </w:tcPr>
@@ -11392,7 +11402,7 @@
         </w:tc>
         <w:tc>
           <w:tcPr>
-            <w:tcW w:w="133" w:type="pct"/>
+            <w:tcW w:w="132" w:type="pct"/>
             <w:vMerge/>
             <w:shd w:val="clear" w:color="auto" w:fill="auto"/>
           </w:tcPr>
@@ -11412,7 +11422,7 @@
         </w:tc>
         <w:tc>
           <w:tcPr>
-            <w:tcW w:w="190" w:type="pct"/>
+            <w:tcW w:w="182" w:type="pct"/>
             <w:vMerge/>
             <w:shd w:val="clear" w:color="auto" w:fill="auto"/>
           </w:tcPr>
@@ -11459,7 +11469,7 @@
         </w:tc>
         <w:tc>
           <w:tcPr>
-            <w:tcW w:w="791" w:type="pct"/>
+            <w:tcW w:w="787" w:type="pct"/>
             <w:shd w:val="clear" w:color="auto" w:fill="auto"/>
             <w:noWrap/>
             <w:vAlign w:val="center"/>
@@ -11513,7 +11523,7 @@
         </w:tc>
         <w:tc>
           <w:tcPr>
-            <w:tcW w:w="223" w:type="pct"/>
+            <w:tcW w:w="225" w:type="pct"/>
             <w:shd w:val="clear" w:color="auto" w:fill="auto"/>
             <w:noWrap/>
             <w:vAlign w:val="center"/>
@@ -11537,13 +11547,13 @@
                 <w:sz w:val="16"/>
                 <w:szCs w:val="16"/>
               </w:rPr>
-              <w:t>108,0</w:t>
-            </w:r>
-          </w:p>
-        </w:tc>
-        <w:tc>
-          <w:tcPr>
-            <w:tcW w:w="139" w:type="pct"/>
+              <w:t>126</w:t>
+            </w:r>
+          </w:p>
+        </w:tc>
+        <w:tc>
+          <w:tcPr>
+            <w:tcW w:w="138" w:type="pct"/>
             <w:shd w:val="clear" w:color="auto" w:fill="auto"/>
             <w:noWrap/>
             <w:vAlign w:val="center"/>
@@ -11599,7 +11609,7 @@
         </w:tc>
         <w:tc>
           <w:tcPr>
-            <w:tcW w:w="96" w:type="pct"/>
+            <w:tcW w:w="95" w:type="pct"/>
             <w:shd w:val="clear" w:color="auto" w:fill="auto"/>
             <w:noWrap/>
             <w:vAlign w:val="center"/>
@@ -11697,7 +11707,7 @@
         </w:tc>
         <w:tc>
           <w:tcPr>
-            <w:tcW w:w="114" w:type="pct"/>
+            <w:tcW w:w="115" w:type="pct"/>
             <w:shd w:val="clear" w:color="auto" w:fill="auto"/>
             <w:noWrap/>
             <w:vAlign w:val="center"/>
@@ -11728,7 +11738,7 @@
         </w:tc>
         <w:tc>
           <w:tcPr>
-            <w:tcW w:w="174" w:type="pct"/>
+            <w:tcW w:w="173" w:type="pct"/>
             <w:shd w:val="clear" w:color="auto" w:fill="auto"/>
             <w:vAlign w:val="center"/>
           </w:tcPr>
@@ -11751,13 +11761,13 @@
                 <w:sz w:val="16"/>
                 <w:szCs w:val="16"/>
               </w:rPr>
-              <w:t>40,0</w:t>
-            </w:r>
-          </w:p>
-        </w:tc>
-        <w:tc>
-          <w:tcPr>
-            <w:tcW w:w="194" w:type="pct"/>
+              <w:t>58</w:t>
+            </w:r>
+          </w:p>
+        </w:tc>
+        <w:tc>
+          <w:tcPr>
+            <w:tcW w:w="193" w:type="pct"/>
             <w:shd w:val="clear" w:color="auto" w:fill="auto"/>
             <w:noWrap/>
             <w:vAlign w:val="center"/>
@@ -11781,13 +11791,13 @@
                 <w:sz w:val="16"/>
                 <w:szCs w:val="16"/>
               </w:rPr>
-              <w:t>20,0</w:t>
-            </w:r>
-          </w:p>
-        </w:tc>
-        <w:tc>
-          <w:tcPr>
-            <w:tcW w:w="176" w:type="pct"/>
+              <w:t>38</w:t>
+            </w:r>
+          </w:p>
+        </w:tc>
+        <w:tc>
+          <w:tcPr>
+            <w:tcW w:w="175" w:type="pct"/>
             <w:shd w:val="clear" w:color="auto" w:fill="auto"/>
             <w:noWrap/>
             <w:vAlign w:val="center"/>
@@ -11807,13 +11817,13 @@
                 <w:sz w:val="16"/>
                 <w:szCs w:val="16"/>
               </w:rPr>
-              <w:t>13,2</w:t>
-            </w:r>
-          </w:p>
-        </w:tc>
-        <w:tc>
-          <w:tcPr>
-            <w:tcW w:w="104" w:type="pct"/>
+              <w:t>18,3</w:t>
+            </w:r>
+          </w:p>
+        </w:tc>
+        <w:tc>
+          <w:tcPr>
+            <w:tcW w:w="103" w:type="pct"/>
             <w:shd w:val="clear" w:color="auto" w:fill="auto"/>
             <w:noWrap/>
             <w:vAlign w:val="center"/>
@@ -11831,7 +11841,7 @@
         </w:tc>
         <w:tc>
           <w:tcPr>
-            <w:tcW w:w="165" w:type="pct"/>
+            <w:tcW w:w="194" w:type="pct"/>
             <w:shd w:val="clear" w:color="auto" w:fill="auto"/>
             <w:noWrap/>
             <w:vAlign w:val="center"/>
@@ -11851,7 +11861,7 @@
                 <w:sz w:val="16"/>
                 <w:szCs w:val="16"/>
               </w:rPr>
-              <w:t>6,8</w:t>
+              <w:t>19,7</w:t>
             </w:r>
           </w:p>
         </w:tc>
@@ -11888,7 +11898,7 @@
         </w:tc>
         <w:tc>
           <w:tcPr>
-            <w:tcW w:w="176" w:type="pct"/>
+            <w:tcW w:w="175" w:type="pct"/>
             <w:shd w:val="clear" w:color="auto" w:fill="auto"/>
             <w:noWrap/>
             <w:vAlign w:val="center"/>
@@ -11921,7 +11931,7 @@
         </w:tc>
         <w:tc>
           <w:tcPr>
-            <w:tcW w:w="132" w:type="pct"/>
+            <w:tcW w:w="131" w:type="pct"/>
             <w:shd w:val="clear" w:color="auto" w:fill="auto"/>
             <w:noWrap/>
             <w:vAlign w:val="center"/>
@@ -11954,7 +11964,7 @@
         </w:tc>
         <w:tc>
           <w:tcPr>
-            <w:tcW w:w="132" w:type="pct"/>
+            <w:tcW w:w="131" w:type="pct"/>
             <w:shd w:val="clear" w:color="auto" w:fill="auto"/>
             <w:noWrap/>
             <w:vAlign w:val="center"/>
@@ -11985,7 +11995,7 @@
         </w:tc>
         <w:tc>
           <w:tcPr>
-            <w:tcW w:w="132" w:type="pct"/>
+            <w:tcW w:w="131" w:type="pct"/>
             <w:shd w:val="clear" w:color="auto" w:fill="auto"/>
             <w:noWrap/>
             <w:vAlign w:val="center"/>
@@ -12016,7 +12026,7 @@
         </w:tc>
         <w:tc>
           <w:tcPr>
-            <w:tcW w:w="132" w:type="pct"/>
+            <w:tcW w:w="131" w:type="pct"/>
             <w:shd w:val="clear" w:color="auto" w:fill="auto"/>
             <w:noWrap/>
             <w:vAlign w:val="center"/>
@@ -12047,7 +12057,7 @@
         </w:tc>
         <w:tc>
           <w:tcPr>
-            <w:tcW w:w="132" w:type="pct"/>
+            <w:tcW w:w="131" w:type="pct"/>
             <w:shd w:val="clear" w:color="auto" w:fill="auto"/>
             <w:vAlign w:val="center"/>
           </w:tcPr>
@@ -12077,7 +12087,7 @@
         </w:tc>
         <w:tc>
           <w:tcPr>
-            <w:tcW w:w="132" w:type="pct"/>
+            <w:tcW w:w="131" w:type="pct"/>
             <w:shd w:val="clear" w:color="auto" w:fill="auto"/>
             <w:noWrap/>
             <w:vAlign w:val="center"/>
@@ -12108,7 +12118,7 @@
         </w:tc>
         <w:tc>
           <w:tcPr>
-            <w:tcW w:w="132" w:type="pct"/>
+            <w:tcW w:w="131" w:type="pct"/>
             <w:shd w:val="clear" w:color="auto" w:fill="auto"/>
             <w:noWrap/>
             <w:vAlign w:val="center"/>
@@ -12139,7 +12149,7 @@
         </w:tc>
         <w:tc>
           <w:tcPr>
-            <w:tcW w:w="133" w:type="pct"/>
+            <w:tcW w:w="132" w:type="pct"/>
             <w:shd w:val="clear" w:color="auto" w:fill="auto"/>
             <w:noWrap/>
             <w:vAlign w:val="center"/>
@@ -12171,7 +12181,7 @@
         </w:tc>
         <w:tc>
           <w:tcPr>
-            <w:tcW w:w="132" w:type="pct"/>
+            <w:tcW w:w="131" w:type="pct"/>
             <w:shd w:val="clear" w:color="auto" w:fill="auto"/>
             <w:noWrap/>
             <w:vAlign w:val="center"/>
@@ -12202,7 +12212,7 @@
         </w:tc>
         <w:tc>
           <w:tcPr>
-            <w:tcW w:w="140" w:type="pct"/>
+            <w:tcW w:w="139" w:type="pct"/>
             <w:gridSpan w:val="2"/>
             <w:shd w:val="clear" w:color="auto" w:fill="auto"/>
             <w:noWrap/>
@@ -12234,7 +12244,7 @@
         </w:tc>
         <w:tc>
           <w:tcPr>
-            <w:tcW w:w="175" w:type="pct"/>
+            <w:tcW w:w="174" w:type="pct"/>
             <w:shd w:val="clear" w:color="auto" w:fill="auto"/>
             <w:noWrap/>
             <w:vAlign w:val="center"/>
@@ -12267,7 +12277,7 @@
         </w:tc>
         <w:tc>
           <w:tcPr>
-            <w:tcW w:w="132" w:type="pct"/>
+            <w:tcW w:w="131" w:type="pct"/>
             <w:shd w:val="clear" w:color="auto" w:fill="auto"/>
             <w:noWrap/>
             <w:vAlign w:val="center"/>
@@ -12300,7 +12310,7 @@
         </w:tc>
         <w:tc>
           <w:tcPr>
-            <w:tcW w:w="152" w:type="pct"/>
+            <w:tcW w:w="151" w:type="pct"/>
             <w:shd w:val="clear" w:color="auto" w:fill="auto"/>
             <w:noWrap/>
             <w:vAlign w:val="center"/>
@@ -12328,7 +12338,7 @@
         </w:tc>
         <w:tc>
           <w:tcPr>
-            <w:tcW w:w="134" w:type="pct"/>
+            <w:tcW w:w="133" w:type="pct"/>
             <w:vMerge/>
             <w:shd w:val="clear" w:color="auto" w:fill="auto"/>
             <w:noWrap/>
@@ -12350,7 +12360,7 @@
         </w:tc>
         <w:tc>
           <w:tcPr>
-            <w:tcW w:w="135" w:type="pct"/>
+            <w:tcW w:w="134" w:type="pct"/>
             <w:vMerge/>
             <w:shd w:val="clear" w:color="auto" w:fill="auto"/>
           </w:tcPr>
@@ -12371,7 +12381,7 @@
         </w:tc>
         <w:tc>
           <w:tcPr>
-            <w:tcW w:w="133" w:type="pct"/>
+            <w:tcW w:w="132" w:type="pct"/>
             <w:vMerge/>
             <w:shd w:val="clear" w:color="auto" w:fill="auto"/>
           </w:tcPr>
@@ -12392,7 +12402,7 @@
         </w:tc>
         <w:tc>
           <w:tcPr>
-            <w:tcW w:w="190" w:type="pct"/>
+            <w:tcW w:w="182" w:type="pct"/>
             <w:vMerge/>
             <w:shd w:val="clear" w:color="auto" w:fill="auto"/>
           </w:tcPr>
@@ -12443,7 +12453,7 @@
         </w:tc>
         <w:tc>
           <w:tcPr>
-            <w:tcW w:w="791" w:type="pct"/>
+            <w:tcW w:w="787" w:type="pct"/>
             <w:tcBorders>
               <w:bottom w:val="single" w:sz="4" w:space="0" w:color="auto"/>
             </w:tcBorders>
@@ -12478,7 +12488,7 @@
         </w:tc>
         <w:tc>
           <w:tcPr>
-            <w:tcW w:w="223" w:type="pct"/>
+            <w:tcW w:w="225" w:type="pct"/>
             <w:tcBorders>
               <w:bottom w:val="single" w:sz="4" w:space="0" w:color="auto"/>
             </w:tcBorders>
@@ -12493,7 +12503,7 @@
               <w:autoSpaceDN w:val="0"/>
               <w:adjustRightInd w:val="0"/>
               <w:ind w:left="-103"/>
-              <w:jc w:val="center"/>
+              <w:jc w:val="right"/>
               <w:rPr>
                 <w:b/>
                 <w:bCs/>
@@ -12514,7 +12524,7 @@
         </w:tc>
         <w:tc>
           <w:tcPr>
-            <w:tcW w:w="139" w:type="pct"/>
+            <w:tcW w:w="138" w:type="pct"/>
             <w:tcBorders>
               <w:bottom w:val="single" w:sz="4" w:space="0" w:color="auto"/>
             </w:tcBorders>
@@ -12576,7 +12586,7 @@
         </w:tc>
         <w:tc>
           <w:tcPr>
-            <w:tcW w:w="174" w:type="pct"/>
+            <w:tcW w:w="173" w:type="pct"/>
             <w:tcBorders>
               <w:bottom w:val="single" w:sz="4" w:space="0" w:color="auto"/>
             </w:tcBorders>
@@ -12608,7 +12618,7 @@
         </w:tc>
         <w:tc>
           <w:tcPr>
-            <w:tcW w:w="2705" w:type="pct"/>
+            <w:tcW w:w="2719" w:type="pct"/>
             <w:gridSpan w:val="20"/>
             <w:tcBorders>
               <w:bottom w:val="single" w:sz="4" w:space="0" w:color="auto"/>
@@ -12655,22 +12665,22 @@
         </w:tc>
         <w:tc>
           <w:tcPr>
+            <w:tcW w:w="133" w:type="pct"/>
+            <w:tcBorders>
+              <w:bottom w:val="single" w:sz="4" w:space="0" w:color="auto"/>
+            </w:tcBorders>
+            <w:shd w:val="clear" w:color="auto" w:fill="auto"/>
+            <w:noWrap/>
+          </w:tcPr>
+          <w:p>
+            <w:pPr>
+              <w:jc w:val="center"/>
+            </w:pPr>
+          </w:p>
+        </w:tc>
+        <w:tc>
+          <w:tcPr>
             <w:tcW w:w="134" w:type="pct"/>
-            <w:tcBorders>
-              <w:bottom w:val="single" w:sz="4" w:space="0" w:color="auto"/>
-            </w:tcBorders>
-            <w:shd w:val="clear" w:color="auto" w:fill="auto"/>
-            <w:noWrap/>
-          </w:tcPr>
-          <w:p>
-            <w:pPr>
-              <w:jc w:val="center"/>
-            </w:pPr>
-          </w:p>
-        </w:tc>
-        <w:tc>
-          <w:tcPr>
-            <w:tcW w:w="135" w:type="pct"/>
             <w:tcBorders>
               <w:bottom w:val="single" w:sz="4" w:space="0" w:color="auto"/>
             </w:tcBorders>
@@ -12701,22 +12711,114 @@
         </w:tc>
         <w:tc>
           <w:tcPr>
+            <w:tcW w:w="132" w:type="pct"/>
+            <w:tcBorders>
+              <w:bottom w:val="single" w:sz="4" w:space="0" w:color="auto"/>
+            </w:tcBorders>
+            <w:shd w:val="clear" w:color="auto" w:fill="auto"/>
+            <w:vAlign w:val="center"/>
+          </w:tcPr>
+          <w:p>
+            <w:pPr>
+              <w:jc w:val="center"/>
+            </w:pPr>
+          </w:p>
+        </w:tc>
+        <w:tc>
+          <w:tcPr>
+            <w:tcW w:w="182" w:type="pct"/>
+            <w:tcBorders>
+              <w:bottom w:val="single" w:sz="4" w:space="0" w:color="auto"/>
+            </w:tcBorders>
+            <w:shd w:val="clear" w:color="auto" w:fill="auto"/>
+            <w:vAlign w:val="center"/>
+          </w:tcPr>
+          <w:p>
+            <w:pPr>
+              <w:jc w:val="center"/>
+              <w:rPr>
+                <w:b/>
+                <w:sz w:val="16"/>
+                <w:szCs w:val="16"/>
+                <w:lang w:val="en-US"/>
+              </w:rPr>
+            </w:pPr>
+            <w:bookmarkStart w:id="8" w:name="_GoBack"/>
+            <w:bookmarkEnd w:id="8"/>
+          </w:p>
+        </w:tc>
+      </w:tr>
+      <w:tr>
+        <w:trPr>
+          <w:trHeight w:val="209"/>
+          <w:jc w:val="center"/>
+        </w:trPr>
+        <w:tc>
+          <w:tcPr>
+            <w:tcW w:w="92" w:type="pct"/>
+            <w:tcBorders>
+              <w:bottom w:val="single" w:sz="4" w:space="0" w:color="auto"/>
+            </w:tcBorders>
+            <w:shd w:val="clear" w:color="auto" w:fill="auto"/>
+            <w:noWrap/>
+            <w:vAlign w:val="center"/>
+          </w:tcPr>
+          <w:p>
+            <w:pPr>
+              <w:widowControl w:val="0"/>
+              <w:autoSpaceDE w:val="0"/>
+              <w:autoSpaceDN w:val="0"/>
+              <w:adjustRightInd w:val="0"/>
+              <w:jc w:val="center"/>
+              <w:rPr>
+                <w:sz w:val="16"/>
+                <w:szCs w:val="16"/>
+              </w:rPr>
+            </w:pPr>
+          </w:p>
+        </w:tc>
+        <w:tc>
+          <w:tcPr>
+            <w:tcW w:w="4327" w:type="pct"/>
+            <w:gridSpan w:val="27"/>
+            <w:tcBorders>
+              <w:bottom w:val="single" w:sz="4" w:space="0" w:color="auto"/>
+            </w:tcBorders>
+            <w:shd w:val="clear" w:color="auto" w:fill="auto"/>
+            <w:noWrap/>
+            <w:vAlign w:val="center"/>
+          </w:tcPr>
+          <w:p>
+            <w:pPr>
+              <w:widowControl w:val="0"/>
+              <w:autoSpaceDE w:val="0"/>
+              <w:autoSpaceDN w:val="0"/>
+              <w:adjustRightInd w:val="0"/>
+              <w:rPr>
+                <w:sz w:val="16"/>
+                <w:szCs w:val="16"/>
+              </w:rPr>
+            </w:pPr>
+          </w:p>
+        </w:tc>
+        <w:tc>
+          <w:tcPr>
             <w:tcW w:w="133" w:type="pct"/>
             <w:tcBorders>
               <w:bottom w:val="single" w:sz="4" w:space="0" w:color="auto"/>
             </w:tcBorders>
             <w:shd w:val="clear" w:color="auto" w:fill="auto"/>
-            <w:vAlign w:val="center"/>
-          </w:tcPr>
-          <w:p>
-            <w:pPr>
-              <w:jc w:val="center"/>
-            </w:pPr>
-          </w:p>
-        </w:tc>
-        <w:tc>
-          <w:tcPr>
-            <w:tcW w:w="190" w:type="pct"/>
+            <w:noWrap/>
+          </w:tcPr>
+          <w:p>
+            <w:pPr>
+              <w:jc w:val="center"/>
+            </w:pPr>
+          </w:p>
+        </w:tc>
+        <w:tc>
+          <w:tcPr>
+            <w:tcW w:w="134" w:type="pct"/>
             <w:tcBorders>
               <w:bottom w:val="single" w:sz="4" w:space="0" w:color="auto"/>
             </w:tcBorders>
@@ -12733,12 +12835,46 @@
                 <w:lang w:val="en-US"/>
               </w:rPr>
             </w:pPr>
-            <w:r>
+          </w:p>
+        </w:tc>
+        <w:tc>
+          <w:tcPr>
+            <w:tcW w:w="132" w:type="pct"/>
+            <w:tcBorders>
+              <w:bottom w:val="single" w:sz="4" w:space="0" w:color="auto"/>
+            </w:tcBorders>
+            <w:shd w:val="clear" w:color="auto" w:fill="auto"/>
+            <w:vAlign w:val="center"/>
+          </w:tcPr>
+          <w:p>
+            <w:pPr>
+              <w:jc w:val="center"/>
+            </w:pPr>
+          </w:p>
+        </w:tc>
+        <w:tc>
+          <w:tcPr>
+            <w:tcW w:w="182" w:type="pct"/>
+            <w:tcBorders>
+              <w:bottom w:val="single" w:sz="4" w:space="0" w:color="auto"/>
+            </w:tcBorders>
+            <w:shd w:val="clear" w:color="auto" w:fill="auto"/>
+            <w:vAlign w:val="center"/>
+          </w:tcPr>
+          <w:p>
+            <w:pPr>
+              <w:jc w:val="center"/>
               <w:rPr>
                 <w:b/>
                 <w:sz w:val="16"/>
                 <w:szCs w:val="16"/>
-                <w:lang w:val="en-US"/>
+              </w:rPr>
+            </w:pPr>
+            <w:r>
+              <w:rPr>
+                <w:b/>
+                <w:sz w:val="16"/>
+                <w:szCs w:val="16"/>
               </w:rPr>
               <w:t>18</w:t>
             </w:r>
@@ -14786,7 +14922,6 @@
         <w:jc w:val="both"/>
       </w:pPr>
       <w:r>
-        <w:lastRenderedPageBreak/>
         <w:t>Не предусмотрено</w:t>
       </w:r>
     </w:p>
@@ -14819,6 +14954,7 @@
           <w:b/>
           <w:iCs/>
         </w:rPr>
+        <w:lastRenderedPageBreak/>
         <w:t>Примерная тематика контрольных работ</w:t>
       </w:r>
     </w:p>
@@ -17683,7 +17819,6 @@
           <w:bCs/>
           <w:caps/>
         </w:rPr>
-        <w:lastRenderedPageBreak/>
         <w:t>УЧЕБНО-МЕТОДИЧЕСКОЕ И ИНФОРМАЦИОННОЕ ОБЕСПЕЧЕНИЕ дисциплины</w:t>
       </w:r>
       <w:r>
@@ -17817,6 +17952,7 @@
       </w:pPr>
       <w:proofErr w:type="spellStart"/>
       <w:r>
+        <w:lastRenderedPageBreak/>
         <w:t>Олифер</w:t>
       </w:r>
       <w:proofErr w:type="spellEnd"/>
@@ -18470,7 +18606,6 @@
         <w:jc w:val="both"/>
       </w:pPr>
       <w:r>
-        <w:lastRenderedPageBreak/>
         <w:t xml:space="preserve">Для проведения лекционных занятий необходима аудитория, оснащенная презентационным оборудованием. </w:t>
       </w:r>
     </w:p>
@@ -20425,7 +20560,7 @@
                 <v:shape id="_x0000_i1025" type="#_x0000_t75" style="width:27.75pt;height:22.5pt" o:ole="">
                   <v:imagedata r:id="rId7" o:title=""/>
                 </v:shape>
-                <o:OLEObject Type="Embed" ProgID="Equation.3" ShapeID="_x0000_i1025" DrawAspect="Content" ObjectID="_1549193358" r:id="rId8"/>
+                <o:OLEObject Type="Embed" ProgID="Equation.3" ShapeID="_x0000_i1025" DrawAspect="Content" ObjectID="_1549271827" r:id="rId8"/>
               </w:object>
             </w:r>
             <w:r>

</xml_diff>